<commit_message>
Added default values for continuous allocation components
</commit_message>
<xml_diff>
--- a/Project1/Resources/Ajuda.docx
+++ b/Project1/Resources/Ajuda.docx
@@ -11086,39 +11086,54 @@
         <w:jc w:val="center"/>
         <w:rPr>
           <w:sz w:val="20"/>
-          <w:lang w:val="en-US"/>
-        </w:rPr>
-      </w:pPr>
-      <w:proofErr w:type="spellStart"/>
-      <w:r>
-        <w:rPr>
-          <w:sz w:val="20"/>
-          <w:lang w:val="en-US"/>
-        </w:rPr>
-        <w:t>Figura</w:t>
-      </w:r>
-      <w:proofErr w:type="spellEnd"/>
-      <w:r>
-        <w:rPr>
-          <w:sz w:val="20"/>
-          <w:lang w:val="en-US"/>
-        </w:rPr>
-        <w:t xml:space="preserve"> 4: </w:t>
-      </w:r>
-      <w:r>
-        <w:rPr>
-          <w:sz w:val="20"/>
-          <w:lang w:val="en-US"/>
-        </w:rPr>
-        <w:t>Allocation Clue Like</w:t>
-      </w:r>
-    </w:p>
-    <w:p>
-      <w:pPr>
-        <w:jc w:val="both"/>
-        <w:rPr>
-          <w:lang w:val="en-US"/>
-        </w:rPr>
+        </w:rPr>
+      </w:pPr>
+      <w:r>
+        <w:rPr>
+          <w:sz w:val="20"/>
+        </w:rPr>
+        <w:t xml:space="preserve">Figura 4: </w:t>
+      </w:r>
+      <w:proofErr w:type="spellStart"/>
+      <w:r>
+        <w:rPr>
+          <w:sz w:val="20"/>
+        </w:rPr>
+        <w:t>Allocation</w:t>
+      </w:r>
+      <w:proofErr w:type="spellEnd"/>
+      <w:r>
+        <w:rPr>
+          <w:sz w:val="20"/>
+        </w:rPr>
+        <w:t xml:space="preserve"> </w:t>
+      </w:r>
+      <w:proofErr w:type="spellStart"/>
+      <w:r>
+        <w:rPr>
+          <w:sz w:val="20"/>
+        </w:rPr>
+        <w:t>Clue</w:t>
+      </w:r>
+      <w:proofErr w:type="spellEnd"/>
+      <w:r>
+        <w:rPr>
+          <w:sz w:val="20"/>
+        </w:rPr>
+        <w:t xml:space="preserve"> </w:t>
+      </w:r>
+      <w:proofErr w:type="spellStart"/>
+      <w:r>
+        <w:rPr>
+          <w:sz w:val="20"/>
+        </w:rPr>
+        <w:t>Like</w:t>
+      </w:r>
+      <w:proofErr w:type="spellEnd"/>
+    </w:p>
+    <w:p>
+      <w:pPr>
+        <w:jc w:val="both"/>
       </w:pPr>
     </w:p>
     <w:p>
@@ -11126,32 +11141,58 @@
         <w:jc w:val="both"/>
         <w:rPr>
           <w:b/>
-          <w:lang w:val="en-US"/>
-        </w:rPr>
-      </w:pPr>
+        </w:rPr>
+      </w:pPr>
+      <w:proofErr w:type="spellStart"/>
       <w:r>
         <w:rPr>
           <w:b/>
-          <w:lang w:val="en-US"/>
-        </w:rPr>
-        <w:t xml:space="preserve">Allocation Clue </w:t>
-      </w:r>
-      <w:proofErr w:type="gramStart"/>
+        </w:rPr>
+        <w:t>Allocation</w:t>
+      </w:r>
+      <w:proofErr w:type="spellEnd"/>
       <w:r>
         <w:rPr>
           <w:b/>
-          <w:lang w:val="en-US"/>
+        </w:rPr>
+        <w:t xml:space="preserve"> </w:t>
+      </w:r>
+      <w:proofErr w:type="spellStart"/>
+      <w:r>
+        <w:rPr>
+          <w:b/>
+        </w:rPr>
+        <w:t>Clue</w:t>
+      </w:r>
+      <w:proofErr w:type="spellEnd"/>
+      <w:r>
+        <w:rPr>
+          <w:b/>
+        </w:rPr>
+        <w:t xml:space="preserve"> </w:t>
+      </w:r>
+      <w:proofErr w:type="spellStart"/>
+      <w:r>
+        <w:rPr>
+          <w:b/>
         </w:rPr>
         <w:t>Like</w:t>
       </w:r>
-      <w:proofErr w:type="gramEnd"/>
+      <w:proofErr w:type="spellEnd"/>
       <w:r>
         <w:rPr>
           <w:b/>
-          <w:lang w:val="en-US"/>
-        </w:rPr>
-        <w:t xml:space="preserve"> Saturation</w:t>
-      </w:r>
+        </w:rPr>
+        <w:t xml:space="preserve"> </w:t>
+      </w:r>
+      <w:proofErr w:type="spellStart"/>
+      <w:r>
+        <w:rPr>
+          <w:b/>
+        </w:rPr>
+        <w:t>Saturation</w:t>
+      </w:r>
+      <w:proofErr w:type="spellEnd"/>
     </w:p>
     <w:p>
       <w:r>
@@ -13215,7 +13256,6 @@
         <w:pStyle w:val="SemEspaamento"/>
         <w:jc w:val="both"/>
       </w:pPr>
-      <w:bookmarkStart w:id="0" w:name="_GoBack"/>
       <w:r>
         <w:rPr>
           <w:noProof/>
@@ -13257,38 +13297,370 @@
           </wp:inline>
         </w:drawing>
       </w:r>
+    </w:p>
+    <w:p>
+      <w:pPr>
+        <w:pStyle w:val="SemEspaamento"/>
+        <w:jc w:val="center"/>
+        <w:rPr>
+          <w:sz w:val="20"/>
+        </w:rPr>
+      </w:pPr>
+      <w:r>
+        <w:rPr>
+          <w:sz w:val="20"/>
+        </w:rPr>
+        <w:t xml:space="preserve">Figura 7: Janela </w:t>
+      </w:r>
+      <w:r>
+        <w:rPr>
+          <w:sz w:val="20"/>
+        </w:rPr>
+        <w:t>Editando um modelo</w:t>
+      </w:r>
+    </w:p>
+    <w:p>
+      <w:pPr>
+        <w:pStyle w:val="SemEspaamento"/>
+        <w:jc w:val="both"/>
+      </w:pPr>
+    </w:p>
+    <w:p>
+      <w:pPr>
+        <w:rPr>
+          <w:b/>
+          <w:sz w:val="24"/>
+          <w:szCs w:val="24"/>
+        </w:rPr>
+      </w:pPr>
+      <w:proofErr w:type="spellStart"/>
+      <w:r>
+        <w:rPr>
+          <w:b/>
+          <w:sz w:val="24"/>
+          <w:szCs w:val="24"/>
+        </w:rPr>
+        <w:t>Changing</w:t>
+      </w:r>
+      <w:proofErr w:type="spellEnd"/>
+      <w:r>
+        <w:rPr>
+          <w:b/>
+          <w:sz w:val="24"/>
+          <w:szCs w:val="24"/>
+        </w:rPr>
+        <w:t xml:space="preserve"> </w:t>
+      </w:r>
+      <w:proofErr w:type="spellStart"/>
+      <w:r>
+        <w:rPr>
+          <w:b/>
+          <w:sz w:val="24"/>
+          <w:szCs w:val="24"/>
+        </w:rPr>
+        <w:t>Language</w:t>
+      </w:r>
+      <w:proofErr w:type="spellEnd"/>
+    </w:p>
+    <w:p>
+      <w:pPr>
+        <w:rPr>
+          <w:szCs w:val="24"/>
+          <w:lang w:val="en-US"/>
+        </w:rPr>
+      </w:pPr>
+      <w:r>
+        <w:rPr>
+          <w:szCs w:val="24"/>
+          <w:lang w:val="en-US"/>
+        </w:rPr>
+        <w:t xml:space="preserve">In order to change the display language, </w:t>
+      </w:r>
+      <w:r>
+        <w:rPr>
+          <w:szCs w:val="24"/>
+          <w:lang w:val="en-US"/>
+        </w:rPr>
+        <w:t xml:space="preserve">you have to select the </w:t>
+      </w:r>
+      <w:r>
+        <w:rPr>
+          <w:szCs w:val="24"/>
+          <w:lang w:val="en-US"/>
+        </w:rPr>
+        <w:t>Idioma</w:t>
+      </w:r>
+      <w:bookmarkStart w:id="0" w:name="_GoBack"/>
       <w:bookmarkEnd w:id="0"/>
-    </w:p>
-    <w:p>
-      <w:pPr>
-        <w:pStyle w:val="SemEspaamento"/>
-        <w:jc w:val="center"/>
-        <w:rPr>
-          <w:sz w:val="20"/>
-        </w:rPr>
-      </w:pPr>
-      <w:r>
-        <w:rPr>
-          <w:sz w:val="20"/>
-        </w:rPr>
-        <w:t xml:space="preserve">Figura 7: Janela </w:t>
-      </w:r>
-      <w:r>
-        <w:rPr>
-          <w:sz w:val="20"/>
-        </w:rPr>
-        <w:t>Editando um modelo</w:t>
-      </w:r>
-    </w:p>
-    <w:p>
-      <w:pPr>
-        <w:pStyle w:val="SemEspaamento"/>
-        <w:jc w:val="both"/>
-      </w:pPr>
-    </w:p>
-    <w:p>
-      <w:pPr>
-        <w:jc w:val="both"/>
+      <w:r>
+        <w:rPr>
+          <w:szCs w:val="24"/>
+          <w:lang w:val="en-US"/>
+        </w:rPr>
+        <w:t xml:space="preserve"> in </w:t>
+      </w:r>
+      <w:proofErr w:type="spellStart"/>
+      <w:r>
+        <w:rPr>
+          <w:szCs w:val="24"/>
+          <w:lang w:val="en-US"/>
+        </w:rPr>
+        <w:t>Preferências</w:t>
+      </w:r>
+      <w:proofErr w:type="spellEnd"/>
+      <w:r>
+        <w:rPr>
+          <w:szCs w:val="24"/>
+          <w:lang w:val="en-US"/>
+        </w:rPr>
+        <w:t>:</w:t>
+      </w:r>
+    </w:p>
+    <w:p>
+      <w:pPr>
+        <w:jc w:val="both"/>
+      </w:pPr>
+      <w:r>
+        <w:rPr>
+          <w:noProof/>
+          <w:lang w:eastAsia="pt-BR"/>
+        </w:rPr>
+        <w:drawing>
+          <wp:inline distT="0" distB="0" distL="0" distR="0">
+            <wp:extent cx="4619625" cy="1933575"/>
+            <wp:effectExtent l="0" t="0" r="9525" b="9525"/>
+            <wp:docPr id="24" name="Imagem 24"/>
+            <wp:cNvGraphicFramePr>
+              <a:graphicFrameLocks xmlns:a="http://schemas.openxmlformats.org/drawingml/2006/main" noChangeAspect="1"/>
+            </wp:cNvGraphicFramePr>
+            <a:graphic xmlns:a="http://schemas.openxmlformats.org/drawingml/2006/main">
+              <a:graphicData uri="http://schemas.openxmlformats.org/drawingml/2006/picture">
+                <pic:pic xmlns:pic="http://schemas.openxmlformats.org/drawingml/2006/picture">
+                  <pic:nvPicPr>
+                    <pic:cNvPr id="0" name="Picture 2"/>
+                    <pic:cNvPicPr>
+                      <a:picLocks noChangeAspect="1" noChangeArrowheads="1"/>
+                    </pic:cNvPicPr>
+                  </pic:nvPicPr>
+                  <pic:blipFill>
+                    <a:blip r:embed="rId109">
+                      <a:extLst>
+                        <a:ext uri="{28A0092B-C50C-407E-A947-70E740481C1C}">
+                          <a14:useLocalDpi xmlns:a14="http://schemas.microsoft.com/office/drawing/2010/main" val="0"/>
+                        </a:ext>
+                      </a:extLst>
+                    </a:blip>
+                    <a:srcRect/>
+                    <a:stretch>
+                      <a:fillRect/>
+                    </a:stretch>
+                  </pic:blipFill>
+                  <pic:spPr bwMode="auto">
+                    <a:xfrm>
+                      <a:off x="0" y="0"/>
+                      <a:ext cx="4619625" cy="1933575"/>
+                    </a:xfrm>
+                    <a:prstGeom prst="rect">
+                      <a:avLst/>
+                    </a:prstGeom>
+                    <a:noFill/>
+                    <a:ln>
+                      <a:noFill/>
+                    </a:ln>
+                  </pic:spPr>
+                </pic:pic>
+              </a:graphicData>
+            </a:graphic>
+          </wp:inline>
+        </w:drawing>
+      </w:r>
+    </w:p>
+    <w:p>
+      <w:pPr>
+        <w:jc w:val="both"/>
+        <w:rPr>
+          <w:sz w:val="20"/>
+        </w:rPr>
+      </w:pPr>
+      <w:r>
+        <w:rPr>
+          <w:sz w:val="20"/>
+        </w:rPr>
+        <w:t xml:space="preserve">Figure 1: </w:t>
+      </w:r>
+      <w:proofErr w:type="spellStart"/>
+      <w:r>
+        <w:rPr>
+          <w:sz w:val="20"/>
+        </w:rPr>
+        <w:t>Changing</w:t>
+      </w:r>
+      <w:proofErr w:type="spellEnd"/>
+      <w:r>
+        <w:rPr>
+          <w:sz w:val="20"/>
+        </w:rPr>
+        <w:t xml:space="preserve"> </w:t>
+      </w:r>
+      <w:proofErr w:type="spellStart"/>
+      <w:r>
+        <w:rPr>
+          <w:sz w:val="20"/>
+        </w:rPr>
+        <w:t>Language</w:t>
+      </w:r>
+      <w:proofErr w:type="spellEnd"/>
+      <w:r>
+        <w:rPr>
+          <w:sz w:val="20"/>
+        </w:rPr>
+        <w:t xml:space="preserve"> Menu</w:t>
+      </w:r>
+    </w:p>
+    <w:p>
+      <w:pPr>
+        <w:jc w:val="both"/>
+        <w:rPr>
+          <w:lang w:val="en-US"/>
+        </w:rPr>
+      </w:pPr>
+      <w:r>
+        <w:rPr>
+          <w:lang w:val="en-US"/>
+        </w:rPr>
+        <w:lastRenderedPageBreak/>
+        <w:t>After clic</w:t>
+      </w:r>
+      <w:r>
+        <w:rPr>
+          <w:lang w:val="en-US"/>
+        </w:rPr>
+        <w:t>k</w:t>
+      </w:r>
+      <w:r>
+        <w:rPr>
+          <w:lang w:val="en-US"/>
+        </w:rPr>
+        <w:t xml:space="preserve"> on </w:t>
+      </w:r>
+      <w:proofErr w:type="spellStart"/>
+      <w:r>
+        <w:rPr>
+          <w:lang w:val="en-US"/>
+        </w:rPr>
+        <w:t>Idioma</w:t>
+      </w:r>
+      <w:proofErr w:type="spellEnd"/>
+      <w:r>
+        <w:rPr>
+          <w:lang w:val="en-US"/>
+        </w:rPr>
+        <w:t>,</w:t>
+      </w:r>
+      <w:r>
+        <w:rPr>
+          <w:lang w:val="en-US"/>
+        </w:rPr>
+        <w:t xml:space="preserve"> you can select the desired language</w:t>
+      </w:r>
+      <w:r>
+        <w:rPr>
+          <w:lang w:val="en-US"/>
+        </w:rPr>
+        <w:t xml:space="preserve"> and click on </w:t>
+      </w:r>
+      <w:proofErr w:type="spellStart"/>
+      <w:r>
+        <w:rPr>
+          <w:lang w:val="en-US"/>
+        </w:rPr>
+        <w:t>Selecionar</w:t>
+      </w:r>
+      <w:proofErr w:type="spellEnd"/>
+      <w:r>
+        <w:rPr>
+          <w:lang w:val="en-US"/>
+        </w:rPr>
+        <w:t xml:space="preserve"> button</w:t>
+      </w:r>
+      <w:r>
+        <w:rPr>
+          <w:lang w:val="en-US"/>
+        </w:rPr>
+        <w:t>:</w:t>
+      </w:r>
+    </w:p>
+    <w:p>
+      <w:pPr>
+        <w:jc w:val="both"/>
+        <w:rPr>
+          <w:lang w:val="en-US"/>
+        </w:rPr>
+      </w:pPr>
+      <w:r>
+        <w:rPr>
+          <w:noProof/>
+          <w:lang w:eastAsia="pt-BR"/>
+        </w:rPr>
+        <w:drawing>
+          <wp:inline distT="0" distB="0" distL="0" distR="0" wp14:anchorId="64B3D331" wp14:editId="5EC7F2A0">
+            <wp:extent cx="4505325" cy="3657600"/>
+            <wp:effectExtent l="0" t="0" r="9525" b="0"/>
+            <wp:docPr id="26" name="Imagem 26"/>
+            <wp:cNvGraphicFramePr>
+              <a:graphicFrameLocks xmlns:a="http://schemas.openxmlformats.org/drawingml/2006/main" noChangeAspect="1"/>
+            </wp:cNvGraphicFramePr>
+            <a:graphic xmlns:a="http://schemas.openxmlformats.org/drawingml/2006/main">
+              <a:graphicData uri="http://schemas.openxmlformats.org/drawingml/2006/picture">
+                <pic:pic xmlns:pic="http://schemas.openxmlformats.org/drawingml/2006/picture">
+                  <pic:nvPicPr>
+                    <pic:cNvPr id="1" name=""/>
+                    <pic:cNvPicPr/>
+                  </pic:nvPicPr>
+                  <pic:blipFill>
+                    <a:blip r:embed="rId110"/>
+                    <a:stretch>
+                      <a:fillRect/>
+                    </a:stretch>
+                  </pic:blipFill>
+                  <pic:spPr>
+                    <a:xfrm>
+                      <a:off x="0" y="0"/>
+                      <a:ext cx="4505325" cy="3657600"/>
+                    </a:xfrm>
+                    <a:prstGeom prst="rect">
+                      <a:avLst/>
+                    </a:prstGeom>
+                  </pic:spPr>
+                </pic:pic>
+              </a:graphicData>
+            </a:graphic>
+          </wp:inline>
+        </w:drawing>
+      </w:r>
+    </w:p>
+    <w:p>
+      <w:pPr>
+        <w:jc w:val="both"/>
+        <w:rPr>
+          <w:sz w:val="20"/>
+          <w:lang w:val="en-US"/>
+        </w:rPr>
+      </w:pPr>
+      <w:r>
+        <w:rPr>
+          <w:sz w:val="20"/>
+          <w:lang w:val="en-US"/>
+        </w:rPr>
+        <w:t>Figure 2: Language Selection Window</w:t>
+      </w:r>
+    </w:p>
+    <w:p>
+      <w:pPr>
+        <w:jc w:val="both"/>
+        <w:rPr>
+          <w:lang w:val="en-US"/>
+        </w:rPr>
       </w:pPr>
     </w:p>
     <w:sectPr>

</xml_diff>

<commit_message>
Using windows style call terrame inside luccme
</commit_message>
<xml_diff>
--- a/Project1/Resources/Ajuda.docx
+++ b/Project1/Resources/Ajuda.docx
@@ -1875,10 +1875,10 @@
         </w:rPr>
         <w:lastRenderedPageBreak/>
         <w:drawing>
-          <wp:inline distT="0" distB="0" distL="0" distR="0" wp14:anchorId="7C54391A" wp14:editId="5CAFE7AC">
+          <wp:inline distT="0" distB="0" distL="0" distR="0" wp14:anchorId="39AC83B4" wp14:editId="4E68D0D6">
             <wp:extent cx="5400040" cy="5194935"/>
             <wp:effectExtent l="0" t="0" r="0" b="5715"/>
-            <wp:docPr id="18" name="Imagem 18"/>
+            <wp:docPr id="30" name="Imagem 30"/>
             <wp:cNvGraphicFramePr>
               <a:graphicFrameLocks xmlns:a="http://schemas.openxmlformats.org/drawingml/2006/main" noChangeAspect="1"/>
             </wp:cNvGraphicFramePr>
@@ -2423,9 +2423,9 @@
         </w:rPr>
         <w:drawing>
           <wp:inline distT="0" distB="0" distL="0" distR="0">
-            <wp:extent cx="5400675" cy="2705100"/>
-            <wp:effectExtent l="0" t="0" r="9525" b="0"/>
-            <wp:docPr id="23" name="Imagem 23"/>
+            <wp:extent cx="5400675" cy="2581275"/>
+            <wp:effectExtent l="0" t="0" r="9525" b="9525"/>
+            <wp:docPr id="31" name="Imagem 31"/>
             <wp:cNvGraphicFramePr>
               <a:graphicFrameLocks xmlns:a="http://schemas.openxmlformats.org/drawingml/2006/main" noChangeAspect="1"/>
             </wp:cNvGraphicFramePr>
@@ -2433,7 +2433,7 @@
               <a:graphicData uri="http://schemas.openxmlformats.org/drawingml/2006/picture">
                 <pic:pic xmlns:pic="http://schemas.openxmlformats.org/drawingml/2006/picture">
                   <pic:nvPicPr>
-                    <pic:cNvPr id="0" name="Picture 12"/>
+                    <pic:cNvPr id="0" name="Picture 1"/>
                     <pic:cNvPicPr>
                       <a:picLocks noChangeAspect="1" noChangeArrowheads="1"/>
                     </pic:cNvPicPr>
@@ -2454,7 +2454,7 @@
                   <pic:spPr bwMode="auto">
                     <a:xfrm>
                       <a:off x="0" y="0"/>
-                      <a:ext cx="5400675" cy="2705100"/>
+                      <a:ext cx="5400675" cy="2581275"/>
                     </a:xfrm>
                     <a:prstGeom prst="rect">
                       <a:avLst/>
@@ -6013,10 +6013,10 @@
           <w:lang w:eastAsia="pt-BR"/>
         </w:rPr>
         <w:drawing>
-          <wp:inline distT="0" distB="0" distL="0" distR="0" wp14:anchorId="6D9A52BD" wp14:editId="7FF8FBCA">
-            <wp:extent cx="2955572" cy="3371850"/>
+          <wp:inline distT="0" distB="0" distL="0" distR="0" wp14:anchorId="65655245" wp14:editId="468B8382">
+            <wp:extent cx="3190875" cy="3640294"/>
             <wp:effectExtent l="0" t="0" r="0" b="0"/>
-            <wp:docPr id="67" name="Imagem 67"/>
+            <wp:docPr id="34" name="Imagem 34"/>
             <wp:cNvGraphicFramePr>
               <a:graphicFrameLocks xmlns:a="http://schemas.openxmlformats.org/drawingml/2006/main" noChangeAspect="1"/>
             </wp:cNvGraphicFramePr>
@@ -6036,7 +6036,7 @@
                   <pic:spPr>
                     <a:xfrm>
                       <a:off x="0" y="0"/>
-                      <a:ext cx="2967387" cy="3385329"/>
+                      <a:ext cx="3201044" cy="3651896"/>
                     </a:xfrm>
                     <a:prstGeom prst="rect">
                       <a:avLst/>
@@ -6096,6 +6096,7 @@
     </w:p>
     <w:p>
       <w:r>
+        <w:lastRenderedPageBreak/>
         <w:t>Ao entrar com os valores de cada uso da terra o status desse uso é modificado na janela principal do componente:</w:t>
       </w:r>
     </w:p>
@@ -6109,7 +6110,6 @@
           <w:noProof/>
           <w:lang w:eastAsia="pt-BR"/>
         </w:rPr>
-        <w:lastRenderedPageBreak/>
         <w:drawing>
           <wp:inline distT="0" distB="0" distL="0" distR="0" wp14:anchorId="5FC39720" wp14:editId="1BD38697">
             <wp:extent cx="2705100" cy="3086100"/>
@@ -6367,6 +6367,7 @@
     </w:p>
     <w:p>
       <w:r>
+        <w:lastRenderedPageBreak/>
         <w:t xml:space="preserve">Para selecionar este componente clique no botão </w:t>
       </w:r>
       <w:proofErr w:type="spellStart"/>
@@ -6412,7 +6413,6 @@
           <w:noProof/>
           <w:lang w:eastAsia="pt-BR"/>
         </w:rPr>
-        <w:lastRenderedPageBreak/>
         <w:drawing>
           <wp:inline distT="0" distB="0" distL="0" distR="0">
             <wp:extent cx="3038475" cy="3467100"/>
@@ -6669,6 +6669,7 @@
         <w:jc w:val="both"/>
       </w:pPr>
       <w:r>
+        <w:lastRenderedPageBreak/>
         <w:t>Para entrar com os dados do componente é necessário selecionar o Tipo de Uso da Terra ao qual se desejar inserir os dados, a janela modificará para o modo de inserção de dados:</w:t>
       </w:r>
     </w:p>
@@ -6677,17 +6678,17 @@
         <w:pStyle w:val="SemEspaamento"/>
         <w:jc w:val="center"/>
       </w:pPr>
+      <w:bookmarkStart w:id="0" w:name="_GoBack"/>
       <w:r>
         <w:rPr>
           <w:noProof/>
           <w:lang w:eastAsia="pt-BR"/>
         </w:rPr>
-        <w:lastRenderedPageBreak/>
         <w:drawing>
-          <wp:inline distT="0" distB="0" distL="0" distR="0" wp14:anchorId="36BA5A71" wp14:editId="28878A2A">
-            <wp:extent cx="3219450" cy="3932004"/>
+          <wp:inline distT="0" distB="0" distL="0" distR="0" wp14:anchorId="6DF17E62" wp14:editId="25398D1D">
+            <wp:extent cx="3419475" cy="4176300"/>
             <wp:effectExtent l="0" t="0" r="0" b="0"/>
-            <wp:docPr id="78" name="Imagem 78"/>
+            <wp:docPr id="35" name="Imagem 35"/>
             <wp:cNvGraphicFramePr>
               <a:graphicFrameLocks xmlns:a="http://schemas.openxmlformats.org/drawingml/2006/main" noChangeAspect="1"/>
             </wp:cNvGraphicFramePr>
@@ -6707,7 +6708,7 @@
                   <pic:spPr>
                     <a:xfrm>
                       <a:off x="0" y="0"/>
-                      <a:ext cx="3227710" cy="3942092"/>
+                      <a:ext cx="3430031" cy="4189193"/>
                     </a:xfrm>
                     <a:prstGeom prst="rect">
                       <a:avLst/>
@@ -6719,6 +6720,7 @@
           </wp:inline>
         </w:drawing>
       </w:r>
+      <w:bookmarkEnd w:id="0"/>
     </w:p>
     <w:p>
       <w:pPr>
@@ -6816,6 +6818,7 @@
           <w:noProof/>
           <w:lang w:eastAsia="pt-BR"/>
         </w:rPr>
+        <w:lastRenderedPageBreak/>
         <w:drawing>
           <wp:inline distT="0" distB="0" distL="0" distR="0" wp14:anchorId="2FB5825D" wp14:editId="42E06558">
             <wp:extent cx="3305175" cy="4036703"/>
@@ -7217,7 +7220,6 @@
           <w:noProof/>
           <w:lang w:eastAsia="pt-BR"/>
         </w:rPr>
-        <w:lastRenderedPageBreak/>
         <w:drawing>
           <wp:inline distT="0" distB="0" distL="0" distR="0" wp14:anchorId="055CD184" wp14:editId="52CFC954">
             <wp:extent cx="2962275" cy="3379497"/>
@@ -7325,6 +7327,7 @@
           <w:noProof/>
           <w:lang w:eastAsia="pt-BR"/>
         </w:rPr>
+        <w:lastRenderedPageBreak/>
         <w:drawing>
           <wp:inline distT="0" distB="0" distL="0" distR="0">
             <wp:extent cx="3108960" cy="3566160"/>
@@ -7410,7 +7413,6 @@
         <w:jc w:val="both"/>
       </w:pPr>
       <w:r>
-        <w:lastRenderedPageBreak/>
         <w:t>Após a seleção a janela do componente aparecer</w:t>
       </w:r>
       <w:r>
@@ -7515,6 +7517,7 @@
           <w:noProof/>
           <w:lang w:eastAsia="pt-BR"/>
         </w:rPr>
+        <w:lastRenderedPageBreak/>
         <w:drawing>
           <wp:inline distT="0" distB="0" distL="0" distR="0" wp14:anchorId="1ED762BA" wp14:editId="4D0FB372">
             <wp:extent cx="3134840" cy="3771900"/>
@@ -7590,7 +7593,6 @@
     </w:p>
     <w:p>
       <w:r>
-        <w:lastRenderedPageBreak/>
         <w:t>Ao entrar com os valores de cada uso da terra o status desse uso é modificado na janela principal do componente:</w:t>
       </w:r>
     </w:p>
@@ -7705,6 +7707,7 @@
           <w:noProof/>
           <w:lang w:eastAsia="pt-BR"/>
         </w:rPr>
+        <w:lastRenderedPageBreak/>
         <w:drawing>
           <wp:inline distT="0" distB="0" distL="0" distR="0" wp14:anchorId="0A6C2505" wp14:editId="0DE552D4">
             <wp:extent cx="1714500" cy="3543300"/>
@@ -7835,7 +7838,6 @@
     </w:p>
     <w:p>
       <w:r>
-        <w:lastRenderedPageBreak/>
         <w:t xml:space="preserve">Para selecionar este componente clique no botão </w:t>
       </w:r>
       <w:proofErr w:type="spellStart"/>
@@ -8063,7 +8065,6 @@
         <w:rPr>
           <w:sz w:val="20"/>
         </w:rPr>
-        <w:lastRenderedPageBreak/>
         <w:t xml:space="preserve">Figura 6: Janela </w:t>
       </w:r>
       <w:proofErr w:type="spellStart"/>
@@ -8129,6 +8130,7 @@
           <w:noProof/>
           <w:lang w:eastAsia="pt-BR"/>
         </w:rPr>
+        <w:lastRenderedPageBreak/>
         <w:drawing>
           <wp:inline distT="0" distB="0" distL="0" distR="0" wp14:anchorId="2965DF61" wp14:editId="48E8E1A3">
             <wp:extent cx="3005076" cy="3857625"/>
@@ -8242,7 +8244,6 @@
           <w:noProof/>
           <w:lang w:eastAsia="pt-BR"/>
         </w:rPr>
-        <w:lastRenderedPageBreak/>
         <w:drawing>
           <wp:inline distT="0" distB="0" distL="0" distR="0" wp14:anchorId="5A4B3BDF" wp14:editId="5B98AF21">
             <wp:extent cx="2990850" cy="3839361"/>
@@ -8341,6 +8342,7 @@
     </w:p>
     <w:p>
       <w:r>
+        <w:lastRenderedPageBreak/>
         <w:t xml:space="preserve">Após salvar os dados a confirmação será </w:t>
       </w:r>
       <w:r>
@@ -8510,7 +8512,6 @@
     </w:p>
     <w:p>
       <w:r>
-        <w:lastRenderedPageBreak/>
         <w:t>Este componente utiliza os Tipos de Uso da Terra para que o usuário possa entrar com os seus dados.</w:t>
       </w:r>
     </w:p>
@@ -8553,6 +8554,7 @@
           <w:noProof/>
           <w:lang w:eastAsia="pt-BR"/>
         </w:rPr>
+        <w:lastRenderedPageBreak/>
         <w:drawing>
           <wp:inline distT="0" distB="0" distL="0" distR="0">
             <wp:extent cx="3143250" cy="3581400"/>
@@ -8681,7 +8683,6 @@
           <w:noProof/>
           <w:lang w:eastAsia="pt-BR"/>
         </w:rPr>
-        <w:lastRenderedPageBreak/>
         <w:drawing>
           <wp:inline distT="0" distB="0" distL="0" distR="0" wp14:anchorId="582704B7" wp14:editId="1885363B">
             <wp:extent cx="3276600" cy="3942468"/>
@@ -8779,6 +8780,7 @@
         <w:jc w:val="both"/>
       </w:pPr>
       <w:r>
+        <w:lastRenderedPageBreak/>
         <w:t>Para entrar com os dados do componente é necessário selecionar o Tipo de Uso da Terra ao qual se desejar inserir os dados, a janela modificará para o modo de inserção de dados:</w:t>
       </w:r>
     </w:p>
@@ -8910,7 +8912,6 @@
         <w:jc w:val="both"/>
       </w:pPr>
       <w:r>
-        <w:lastRenderedPageBreak/>
         <w:t>Ao clicar no Bo</w:t>
       </w:r>
       <w:r>
@@ -9003,6 +9004,7 @@
           <w:szCs w:val="20"/>
           <w:lang w:val="en-US"/>
         </w:rPr>
+        <w:lastRenderedPageBreak/>
         <w:t>Figura</w:t>
       </w:r>
       <w:proofErr w:type="spellEnd"/>
@@ -9230,6 +9232,7 @@
         <w:rPr>
           <w:sz w:val="20"/>
         </w:rPr>
+        <w:lastRenderedPageBreak/>
         <w:t xml:space="preserve">Figura </w:t>
       </w:r>
       <w:r>
@@ -9471,7 +9474,6 @@
     </w:p>
     <w:p>
       <w:r>
-        <w:lastRenderedPageBreak/>
         <w:t>Uma janela com a lista de componentes aparecerá:</w:t>
       </w:r>
     </w:p>
@@ -9611,6 +9613,7 @@
         <w:jc w:val="both"/>
       </w:pPr>
       <w:r>
+        <w:lastRenderedPageBreak/>
         <w:t xml:space="preserve">Este componente possui apenas um parâmetro de configuração, para acessa-lo basta clicar em no Botão </w:t>
       </w:r>
       <w:proofErr w:type="spellStart"/>
@@ -9799,7 +9802,6 @@
           <w:noProof/>
           <w:lang w:eastAsia="pt-BR"/>
         </w:rPr>
-        <w:lastRenderedPageBreak/>
         <w:drawing>
           <wp:inline distT="0" distB="0" distL="0" distR="0" wp14:anchorId="0FC82F34" wp14:editId="230473DD">
             <wp:extent cx="2721798" cy="3105150"/>
@@ -9933,6 +9935,7 @@
           <w:noProof/>
           <w:lang w:eastAsia="pt-BR"/>
         </w:rPr>
+        <w:lastRenderedPageBreak/>
         <w:drawing>
           <wp:inline distT="0" distB="0" distL="0" distR="0" wp14:anchorId="162F8314" wp14:editId="01A6C02E">
             <wp:extent cx="1924050" cy="3600450"/>
@@ -10148,7 +10151,6 @@
           <w:noProof/>
           <w:lang w:eastAsia="pt-BR"/>
         </w:rPr>
-        <w:lastRenderedPageBreak/>
         <w:drawing>
           <wp:inline distT="0" distB="0" distL="0" distR="0">
             <wp:extent cx="3276600" cy="2990850"/>
@@ -10406,7 +10408,6 @@
           <w:noProof/>
           <w:lang w:eastAsia="pt-BR"/>
         </w:rPr>
-        <w:lastRenderedPageBreak/>
         <w:drawing>
           <wp:inline distT="0" distB="0" distL="0" distR="0" wp14:anchorId="7EBEF89B" wp14:editId="7616B989">
             <wp:extent cx="1914525" cy="3600450"/>
@@ -10519,6 +10520,7 @@
         <w:jc w:val="both"/>
       </w:pPr>
       <w:r>
+        <w:lastRenderedPageBreak/>
         <w:t>Para acessar os componentes de alocação discretos o usuário deve clica no botão Componentes Contínuos embaixo de Alocação:</w:t>
       </w:r>
     </w:p>
@@ -10629,7 +10631,6 @@
           <w:noProof/>
           <w:lang w:eastAsia="pt-BR"/>
         </w:rPr>
-        <w:lastRenderedPageBreak/>
         <w:drawing>
           <wp:inline distT="0" distB="0" distL="0" distR="0" wp14:anchorId="212CFE53" wp14:editId="5AF05F15">
             <wp:extent cx="3495644" cy="3186171"/>
@@ -10791,6 +10792,7 @@
           <w:noProof/>
           <w:lang w:eastAsia="pt-BR"/>
         </w:rPr>
+        <w:lastRenderedPageBreak/>
         <w:drawing>
           <wp:inline distT="0" distB="0" distL="0" distR="0">
             <wp:extent cx="3474720" cy="3200400"/>
@@ -10924,7 +10926,6 @@
           <w:noProof/>
           <w:lang w:eastAsia="pt-BR"/>
         </w:rPr>
-        <w:lastRenderedPageBreak/>
         <w:drawing>
           <wp:inline distT="0" distB="0" distL="0" distR="0" wp14:anchorId="19C6FD3B" wp14:editId="22796240">
             <wp:extent cx="5400040" cy="3637280"/>
@@ -11043,6 +11044,7 @@
           <w:noProof/>
           <w:lang w:eastAsia="pt-BR"/>
         </w:rPr>
+        <w:lastRenderedPageBreak/>
         <w:drawing>
           <wp:inline distT="0" distB="0" distL="0" distR="0" wp14:anchorId="3278191D" wp14:editId="32E642E4">
             <wp:extent cx="1838325" cy="3543300"/>
@@ -11086,113 +11088,65 @@
         <w:jc w:val="center"/>
         <w:rPr>
           <w:sz w:val="20"/>
-        </w:rPr>
-      </w:pPr>
-      <w:r>
-        <w:rPr>
-          <w:sz w:val="20"/>
-        </w:rPr>
-        <w:t xml:space="preserve">Figura 4: </w:t>
-      </w:r>
-      <w:proofErr w:type="spellStart"/>
-      <w:r>
-        <w:rPr>
-          <w:sz w:val="20"/>
-        </w:rPr>
-        <w:t>Allocation</w:t>
-      </w:r>
-      <w:proofErr w:type="spellEnd"/>
-      <w:r>
-        <w:rPr>
-          <w:sz w:val="20"/>
-        </w:rPr>
-        <w:t xml:space="preserve"> </w:t>
-      </w:r>
-      <w:proofErr w:type="spellStart"/>
-      <w:r>
-        <w:rPr>
-          <w:sz w:val="20"/>
-        </w:rPr>
-        <w:t>Clue</w:t>
-      </w:r>
-      <w:proofErr w:type="spellEnd"/>
-      <w:r>
-        <w:rPr>
-          <w:sz w:val="20"/>
-        </w:rPr>
-        <w:t xml:space="preserve"> </w:t>
-      </w:r>
-      <w:proofErr w:type="spellStart"/>
-      <w:r>
-        <w:rPr>
-          <w:sz w:val="20"/>
+          <w:lang w:val="en-US"/>
+        </w:rPr>
+      </w:pPr>
+      <w:proofErr w:type="spellStart"/>
+      <w:r>
+        <w:rPr>
+          <w:sz w:val="20"/>
+          <w:lang w:val="en-US"/>
+        </w:rPr>
+        <w:t>Figura</w:t>
+      </w:r>
+      <w:proofErr w:type="spellEnd"/>
+      <w:r>
+        <w:rPr>
+          <w:sz w:val="20"/>
+          <w:lang w:val="en-US"/>
+        </w:rPr>
+        <w:t xml:space="preserve"> 4: Allocation Clue Like</w:t>
+      </w:r>
+    </w:p>
+    <w:p>
+      <w:pPr>
+        <w:jc w:val="both"/>
+        <w:rPr>
+          <w:lang w:val="en-US"/>
+        </w:rPr>
+      </w:pPr>
+    </w:p>
+    <w:p>
+      <w:pPr>
+        <w:jc w:val="both"/>
+        <w:rPr>
+          <w:b/>
+          <w:lang w:val="en-US"/>
+        </w:rPr>
+      </w:pPr>
+      <w:r>
+        <w:rPr>
+          <w:b/>
+          <w:lang w:val="en-US"/>
+        </w:rPr>
+        <w:t xml:space="preserve">Allocation Clue </w:t>
+      </w:r>
+      <w:proofErr w:type="gramStart"/>
+      <w:r>
+        <w:rPr>
+          <w:b/>
+          <w:lang w:val="en-US"/>
         </w:rPr>
         <w:t>Like</w:t>
       </w:r>
-      <w:proofErr w:type="spellEnd"/>
-    </w:p>
-    <w:p>
-      <w:pPr>
-        <w:jc w:val="both"/>
-      </w:pPr>
-    </w:p>
-    <w:p>
-      <w:pPr>
-        <w:jc w:val="both"/>
+      <w:proofErr w:type="gramEnd"/>
+      <w:r>
         <w:rPr>
           <w:b/>
-        </w:rPr>
-      </w:pPr>
-      <w:proofErr w:type="spellStart"/>
-      <w:r>
-        <w:rPr>
-          <w:b/>
-        </w:rPr>
-        <w:t>Allocation</w:t>
-      </w:r>
-      <w:proofErr w:type="spellEnd"/>
-      <w:r>
-        <w:rPr>
-          <w:b/>
-        </w:rPr>
-        <w:t xml:space="preserve"> </w:t>
-      </w:r>
-      <w:proofErr w:type="spellStart"/>
-      <w:r>
-        <w:rPr>
-          <w:b/>
-        </w:rPr>
-        <w:t>Clue</w:t>
-      </w:r>
-      <w:proofErr w:type="spellEnd"/>
-      <w:r>
-        <w:rPr>
-          <w:b/>
-        </w:rPr>
-        <w:t xml:space="preserve"> </w:t>
-      </w:r>
-      <w:proofErr w:type="spellStart"/>
-      <w:r>
-        <w:rPr>
-          <w:b/>
-        </w:rPr>
-        <w:t>Like</w:t>
-      </w:r>
-      <w:proofErr w:type="spellEnd"/>
-      <w:r>
-        <w:rPr>
-          <w:b/>
-        </w:rPr>
-        <w:t xml:space="preserve"> </w:t>
-      </w:r>
-      <w:proofErr w:type="spellStart"/>
-      <w:r>
-        <w:rPr>
-          <w:b/>
-        </w:rPr>
-        <w:t>Saturation</w:t>
-      </w:r>
-      <w:proofErr w:type="spellEnd"/>
+          <w:lang w:val="en-US"/>
+        </w:rPr>
+        <w:t xml:space="preserve"> Saturation</w:t>
+      </w:r>
     </w:p>
     <w:p>
       <w:r>
@@ -11204,7 +11158,6 @@
         <w:jc w:val="both"/>
       </w:pPr>
       <w:r>
-        <w:lastRenderedPageBreak/>
         <w:t xml:space="preserve">Para acessa-lo basta clicar em no Botão </w:t>
       </w:r>
       <w:proofErr w:type="spellStart"/>
@@ -11519,7 +11472,6 @@
           <w:noProof/>
           <w:lang w:eastAsia="pt-BR"/>
         </w:rPr>
-        <w:lastRenderedPageBreak/>
         <w:drawing>
           <wp:inline distT="0" distB="0" distL="0" distR="0" wp14:anchorId="6430DF54" wp14:editId="4BC39092">
             <wp:extent cx="1857375" cy="3571875"/>
@@ -11675,6 +11627,7 @@
         <w:jc w:val="both"/>
       </w:pPr>
       <w:r>
+        <w:lastRenderedPageBreak/>
         <w:t>Esta sessão lida com as saídas do modelo.</w:t>
       </w:r>
     </w:p>
@@ -11866,7 +11819,6 @@
           <w:noProof/>
           <w:lang w:eastAsia="pt-BR"/>
         </w:rPr>
-        <w:lastRenderedPageBreak/>
         <w:drawing>
           <wp:inline distT="0" distB="0" distL="0" distR="0" wp14:anchorId="3E504C26" wp14:editId="2DB6DF43">
             <wp:extent cx="5400040" cy="5194935"/>
@@ -12000,6 +11952,7 @@
         <w:rPr>
           <w:sz w:val="20"/>
         </w:rPr>
+        <w:lastRenderedPageBreak/>
         <w:t>Figura 2: Salvar Anualmente</w:t>
       </w:r>
     </w:p>
@@ -12032,7 +11985,6 @@
           <w:noProof/>
           <w:lang w:eastAsia="pt-BR"/>
         </w:rPr>
-        <w:lastRenderedPageBreak/>
         <w:drawing>
           <wp:inline distT="0" distB="0" distL="0" distR="0" wp14:anchorId="457BCD3E" wp14:editId="48293E03">
             <wp:extent cx="2924175" cy="3153667"/>
@@ -12273,6 +12225,7 @@
     </w:p>
     <w:p>
       <w:r>
+        <w:lastRenderedPageBreak/>
         <w:t>O processo de escolh</w:t>
       </w:r>
       <w:r>
@@ -12296,7 +12249,6 @@
     </w:p>
     <w:p>
       <w:r>
-        <w:lastRenderedPageBreak/>
         <w:t xml:space="preserve">Para realizar a múltipla seleção pressione a tecla </w:t>
       </w:r>
       <w:proofErr w:type="spellStart"/>
@@ -12597,7 +12549,6 @@
         <w:jc w:val="both"/>
       </w:pPr>
       <w:r>
-        <w:lastRenderedPageBreak/>
         <w:t>Após a geração dos Arquivos será exibido o botão Rodar Modelo, possibilitando ao usuário executar o modelo que acabou de ser salvo.</w:t>
       </w:r>
     </w:p>
@@ -13383,6 +13334,7 @@
         </w:rPr>
         <w:t xml:space="preserve">you have to select the </w:t>
       </w:r>
+      <w:proofErr w:type="spellStart"/>
       <w:r>
         <w:rPr>
           <w:szCs w:val="24"/>
@@ -13390,8 +13342,7 @@
         </w:rPr>
         <w:t>Idioma</w:t>
       </w:r>
-      <w:bookmarkStart w:id="0" w:name="_GoBack"/>
-      <w:bookmarkEnd w:id="0"/>
+      <w:proofErr w:type="spellEnd"/>
       <w:r>
         <w:rPr>
           <w:szCs w:val="24"/>
@@ -13480,41 +13431,15 @@
         <w:jc w:val="both"/>
         <w:rPr>
           <w:sz w:val="20"/>
-        </w:rPr>
-      </w:pPr>
-      <w:r>
-        <w:rPr>
-          <w:sz w:val="20"/>
-        </w:rPr>
-        <w:t xml:space="preserve">Figure 1: </w:t>
-      </w:r>
-      <w:proofErr w:type="spellStart"/>
-      <w:r>
-        <w:rPr>
-          <w:sz w:val="20"/>
-        </w:rPr>
-        <w:t>Changing</w:t>
-      </w:r>
-      <w:proofErr w:type="spellEnd"/>
-      <w:r>
-        <w:rPr>
-          <w:sz w:val="20"/>
-        </w:rPr>
-        <w:t xml:space="preserve"> </w:t>
-      </w:r>
-      <w:proofErr w:type="spellStart"/>
-      <w:r>
-        <w:rPr>
-          <w:sz w:val="20"/>
-        </w:rPr>
-        <w:t>Language</w:t>
-      </w:r>
-      <w:proofErr w:type="spellEnd"/>
-      <w:r>
-        <w:rPr>
-          <w:sz w:val="20"/>
-        </w:rPr>
-        <w:t xml:space="preserve"> Menu</w:t>
+          <w:lang w:val="en-US"/>
+        </w:rPr>
+      </w:pPr>
+      <w:r>
+        <w:rPr>
+          <w:sz w:val="20"/>
+          <w:lang w:val="en-US"/>
+        </w:rPr>
+        <w:t>Figure 1: Changing Language Menu</w:t>
       </w:r>
     </w:p>
     <w:p>

</xml_diff>

<commit_message>
Added Recursos Avnaçados in portugues help
</commit_message>
<xml_diff>
--- a/Project1/Resources/Ajuda.docx
+++ b/Project1/Resources/Ajuda.docx
@@ -6678,7 +6678,6 @@
         <w:pStyle w:val="SemEspaamento"/>
         <w:jc w:val="center"/>
       </w:pPr>
-      <w:bookmarkStart w:id="0" w:name="_GoBack"/>
       <w:r>
         <w:rPr>
           <w:noProof/>
@@ -6720,7 +6719,6 @@
           </wp:inline>
         </w:drawing>
       </w:r>
-      <w:bookmarkEnd w:id="0"/>
     </w:p>
     <w:p>
       <w:pPr>
@@ -11088,32 +11086,54 @@
         <w:jc w:val="center"/>
         <w:rPr>
           <w:sz w:val="20"/>
-          <w:lang w:val="en-US"/>
-        </w:rPr>
-      </w:pPr>
-      <w:proofErr w:type="spellStart"/>
-      <w:r>
-        <w:rPr>
-          <w:sz w:val="20"/>
-          <w:lang w:val="en-US"/>
-        </w:rPr>
-        <w:t>Figura</w:t>
-      </w:r>
-      <w:proofErr w:type="spellEnd"/>
-      <w:r>
-        <w:rPr>
-          <w:sz w:val="20"/>
-          <w:lang w:val="en-US"/>
-        </w:rPr>
-        <w:t xml:space="preserve"> 4: Allocation Clue Like</w:t>
-      </w:r>
-    </w:p>
-    <w:p>
-      <w:pPr>
-        <w:jc w:val="both"/>
-        <w:rPr>
-          <w:lang w:val="en-US"/>
-        </w:rPr>
+        </w:rPr>
+      </w:pPr>
+      <w:r>
+        <w:rPr>
+          <w:sz w:val="20"/>
+        </w:rPr>
+        <w:t xml:space="preserve">Figura 4: </w:t>
+      </w:r>
+      <w:proofErr w:type="spellStart"/>
+      <w:r>
+        <w:rPr>
+          <w:sz w:val="20"/>
+        </w:rPr>
+        <w:t>Allocation</w:t>
+      </w:r>
+      <w:proofErr w:type="spellEnd"/>
+      <w:r>
+        <w:rPr>
+          <w:sz w:val="20"/>
+        </w:rPr>
+        <w:t xml:space="preserve"> </w:t>
+      </w:r>
+      <w:proofErr w:type="spellStart"/>
+      <w:r>
+        <w:rPr>
+          <w:sz w:val="20"/>
+        </w:rPr>
+        <w:t>Clue</w:t>
+      </w:r>
+      <w:proofErr w:type="spellEnd"/>
+      <w:r>
+        <w:rPr>
+          <w:sz w:val="20"/>
+        </w:rPr>
+        <w:t xml:space="preserve"> </w:t>
+      </w:r>
+      <w:proofErr w:type="spellStart"/>
+      <w:r>
+        <w:rPr>
+          <w:sz w:val="20"/>
+        </w:rPr>
+        <w:t>Like</w:t>
+      </w:r>
+      <w:proofErr w:type="spellEnd"/>
+    </w:p>
+    <w:p>
+      <w:pPr>
+        <w:jc w:val="both"/>
       </w:pPr>
     </w:p>
     <w:p>
@@ -11121,32 +11141,58 @@
         <w:jc w:val="both"/>
         <w:rPr>
           <w:b/>
-          <w:lang w:val="en-US"/>
-        </w:rPr>
-      </w:pPr>
+        </w:rPr>
+      </w:pPr>
+      <w:proofErr w:type="spellStart"/>
       <w:r>
         <w:rPr>
           <w:b/>
-          <w:lang w:val="en-US"/>
-        </w:rPr>
-        <w:t xml:space="preserve">Allocation Clue </w:t>
-      </w:r>
-      <w:proofErr w:type="gramStart"/>
+        </w:rPr>
+        <w:t>Allocation</w:t>
+      </w:r>
+      <w:proofErr w:type="spellEnd"/>
       <w:r>
         <w:rPr>
           <w:b/>
-          <w:lang w:val="en-US"/>
+        </w:rPr>
+        <w:t xml:space="preserve"> </w:t>
+      </w:r>
+      <w:proofErr w:type="spellStart"/>
+      <w:r>
+        <w:rPr>
+          <w:b/>
+        </w:rPr>
+        <w:t>Clue</w:t>
+      </w:r>
+      <w:proofErr w:type="spellEnd"/>
+      <w:r>
+        <w:rPr>
+          <w:b/>
+        </w:rPr>
+        <w:t xml:space="preserve"> </w:t>
+      </w:r>
+      <w:proofErr w:type="spellStart"/>
+      <w:r>
+        <w:rPr>
+          <w:b/>
         </w:rPr>
         <w:t>Like</w:t>
       </w:r>
-      <w:proofErr w:type="gramEnd"/>
+      <w:proofErr w:type="spellEnd"/>
       <w:r>
         <w:rPr>
           <w:b/>
-          <w:lang w:val="en-US"/>
-        </w:rPr>
-        <w:t xml:space="preserve"> Saturation</w:t>
-      </w:r>
+        </w:rPr>
+        <w:t xml:space="preserve"> </w:t>
+      </w:r>
+      <w:proofErr w:type="spellStart"/>
+      <w:r>
+        <w:rPr>
+          <w:b/>
+        </w:rPr>
+        <w:t>Saturation</w:t>
+      </w:r>
+      <w:proofErr w:type="spellEnd"/>
     </w:p>
     <w:p>
       <w:r>
@@ -13569,23 +13615,869 @@
         <w:jc w:val="both"/>
         <w:rPr>
           <w:sz w:val="20"/>
-          <w:lang w:val="en-US"/>
-        </w:rPr>
-      </w:pPr>
-      <w:r>
-        <w:rPr>
-          <w:sz w:val="20"/>
-          <w:lang w:val="en-US"/>
-        </w:rPr>
-        <w:t>Figure 2: Language Selection Window</w:t>
-      </w:r>
-    </w:p>
-    <w:p>
-      <w:pPr>
-        <w:jc w:val="both"/>
-        <w:rPr>
-          <w:lang w:val="en-US"/>
-        </w:rPr>
+        </w:rPr>
+      </w:pPr>
+      <w:r>
+        <w:rPr>
+          <w:sz w:val="20"/>
+        </w:rPr>
+        <w:t xml:space="preserve">Figure 2: </w:t>
+      </w:r>
+      <w:proofErr w:type="spellStart"/>
+      <w:r>
+        <w:rPr>
+          <w:sz w:val="20"/>
+        </w:rPr>
+        <w:t>Language</w:t>
+      </w:r>
+      <w:proofErr w:type="spellEnd"/>
+      <w:r>
+        <w:rPr>
+          <w:sz w:val="20"/>
+        </w:rPr>
+        <w:t xml:space="preserve"> </w:t>
+      </w:r>
+      <w:proofErr w:type="spellStart"/>
+      <w:r>
+        <w:rPr>
+          <w:sz w:val="20"/>
+        </w:rPr>
+        <w:t>Selection</w:t>
+      </w:r>
+      <w:proofErr w:type="spellEnd"/>
+      <w:r>
+        <w:rPr>
+          <w:sz w:val="20"/>
+        </w:rPr>
+        <w:t xml:space="preserve"> </w:t>
+      </w:r>
+      <w:proofErr w:type="spellStart"/>
+      <w:r>
+        <w:rPr>
+          <w:sz w:val="20"/>
+        </w:rPr>
+        <w:t>Window</w:t>
+      </w:r>
+      <w:proofErr w:type="spellEnd"/>
+    </w:p>
+    <w:p>
+      <w:pPr>
+        <w:jc w:val="both"/>
+      </w:pPr>
+    </w:p>
+    <w:p>
+      <w:pPr>
+        <w:rPr>
+          <w:b/>
+          <w:sz w:val="24"/>
+          <w:szCs w:val="24"/>
+        </w:rPr>
+      </w:pPr>
+      <w:r>
+        <w:rPr>
+          <w:b/>
+          <w:sz w:val="24"/>
+          <w:szCs w:val="24"/>
+        </w:rPr>
+        <w:t xml:space="preserve">Recursos Avançados </w:t>
+      </w:r>
+    </w:p>
+    <w:p>
+      <w:pPr>
+        <w:jc w:val="both"/>
+      </w:pPr>
+      <w:r>
+        <w:t xml:space="preserve">Para maiores informações sobre os recursos avançados do </w:t>
+      </w:r>
+      <w:proofErr w:type="spellStart"/>
+      <w:r>
+        <w:t>LuccME</w:t>
+      </w:r>
+      <w:proofErr w:type="spellEnd"/>
+      <w:r>
+        <w:t>, utilize o manual Guia do Usuário.</w:t>
+      </w:r>
+    </w:p>
+    <w:p>
+      <w:pPr>
+        <w:jc w:val="both"/>
+      </w:pPr>
+      <w:r>
+        <w:t>A interface gráfica possibilita a utilização de dois recursos avançados</w:t>
+      </w:r>
+      <w:r>
+        <w:t>:</w:t>
+      </w:r>
+      <w:r>
+        <w:t xml:space="preserve"> </w:t>
+      </w:r>
+    </w:p>
+    <w:p>
+      <w:pPr>
+        <w:pStyle w:val="PargrafodaLista"/>
+        <w:numPr>
+          <w:ilvl w:val="0"/>
+          <w:numId w:val="10"/>
+        </w:numPr>
+        <w:jc w:val="both"/>
+      </w:pPr>
+      <w:r>
+        <w:t>V</w:t>
+      </w:r>
+      <w:r>
+        <w:t xml:space="preserve">ariáveis </w:t>
+      </w:r>
+      <w:r>
+        <w:t>D</w:t>
+      </w:r>
+      <w:r>
+        <w:t xml:space="preserve">inâmicas </w:t>
+      </w:r>
+    </w:p>
+    <w:p>
+      <w:pPr>
+        <w:pStyle w:val="PargrafodaLista"/>
+        <w:numPr>
+          <w:ilvl w:val="0"/>
+          <w:numId w:val="10"/>
+        </w:numPr>
+        <w:jc w:val="both"/>
+      </w:pPr>
+      <w:r>
+        <w:t>C</w:t>
+      </w:r>
+      <w:r>
+        <w:t>enários</w:t>
+      </w:r>
+      <w:bookmarkStart w:id="0" w:name="_GoBack"/>
+      <w:bookmarkEnd w:id="0"/>
+    </w:p>
+    <w:p>
+      <w:pPr>
+        <w:jc w:val="both"/>
+      </w:pPr>
+      <w:r>
+        <w:rPr>
+          <w:noProof/>
+          <w:lang w:eastAsia="pt-BR"/>
+        </w:rPr>
+        <w:lastRenderedPageBreak/>
+        <w:drawing>
+          <wp:inline distT="0" distB="0" distL="0" distR="0" wp14:anchorId="542A2A52" wp14:editId="19B3B31A">
+            <wp:extent cx="5400040" cy="5194935"/>
+            <wp:effectExtent l="0" t="0" r="0" b="5715"/>
+            <wp:docPr id="23" name="Imagem 23"/>
+            <wp:cNvGraphicFramePr>
+              <a:graphicFrameLocks xmlns:a="http://schemas.openxmlformats.org/drawingml/2006/main" noChangeAspect="1"/>
+            </wp:cNvGraphicFramePr>
+            <a:graphic xmlns:a="http://schemas.openxmlformats.org/drawingml/2006/main">
+              <a:graphicData uri="http://schemas.openxmlformats.org/drawingml/2006/picture">
+                <pic:pic xmlns:pic="http://schemas.openxmlformats.org/drawingml/2006/picture">
+                  <pic:nvPicPr>
+                    <pic:cNvPr id="1" name=""/>
+                    <pic:cNvPicPr/>
+                  </pic:nvPicPr>
+                  <pic:blipFill>
+                    <a:blip r:embed="rId111"/>
+                    <a:stretch>
+                      <a:fillRect/>
+                    </a:stretch>
+                  </pic:blipFill>
+                  <pic:spPr>
+                    <a:xfrm>
+                      <a:off x="0" y="0"/>
+                      <a:ext cx="5400040" cy="5194935"/>
+                    </a:xfrm>
+                    <a:prstGeom prst="rect">
+                      <a:avLst/>
+                    </a:prstGeom>
+                  </pic:spPr>
+                </pic:pic>
+              </a:graphicData>
+            </a:graphic>
+          </wp:inline>
+        </w:drawing>
+      </w:r>
+    </w:p>
+    <w:p>
+      <w:pPr>
+        <w:jc w:val="both"/>
+      </w:pPr>
+      <w:r>
+        <w:rPr>
+          <w:sz w:val="20"/>
+        </w:rPr>
+        <w:t xml:space="preserve">Figura </w:t>
+      </w:r>
+      <w:r>
+        <w:rPr>
+          <w:sz w:val="20"/>
+        </w:rPr>
+        <w:t>1</w:t>
+      </w:r>
+      <w:r>
+        <w:rPr>
+          <w:sz w:val="20"/>
+        </w:rPr>
+        <w:t xml:space="preserve">: Janela </w:t>
+      </w:r>
+      <w:r>
+        <w:rPr>
+          <w:sz w:val="20"/>
+        </w:rPr>
+        <w:t xml:space="preserve">Recursos Avançados </w:t>
+      </w:r>
+    </w:p>
+    <w:p>
+      <w:pPr>
+        <w:jc w:val="both"/>
+      </w:pPr>
+    </w:p>
+    <w:p>
+      <w:pPr>
+        <w:rPr>
+          <w:b/>
+          <w:sz w:val="24"/>
+          <w:szCs w:val="24"/>
+        </w:rPr>
+      </w:pPr>
+      <w:r>
+        <w:rPr>
+          <w:b/>
+          <w:sz w:val="24"/>
+          <w:szCs w:val="24"/>
+        </w:rPr>
+        <w:t xml:space="preserve">Variáveis Dinâmicas </w:t>
+      </w:r>
+    </w:p>
+    <w:p>
+      <w:pPr>
+        <w:jc w:val="both"/>
+      </w:pPr>
+      <w:r>
+        <w:t>Para selecionar o ano de atualização das variáveis dinâmicas é necessário seleciona</w:t>
+      </w:r>
+      <w:r>
+        <w:t>r</w:t>
+      </w:r>
+      <w:r>
+        <w:t xml:space="preserve"> a caixa de seleção Variáveis Dinâmicas:</w:t>
+      </w:r>
+    </w:p>
+    <w:p>
+      <w:pPr>
+        <w:jc w:val="both"/>
+      </w:pPr>
+    </w:p>
+    <w:p>
+      <w:pPr>
+        <w:jc w:val="both"/>
+      </w:pPr>
+      <w:r>
+        <w:rPr>
+          <w:noProof/>
+          <w:lang w:eastAsia="pt-BR"/>
+        </w:rPr>
+        <w:lastRenderedPageBreak/>
+        <w:drawing>
+          <wp:inline distT="0" distB="0" distL="0" distR="0">
+            <wp:extent cx="3889188" cy="2171700"/>
+            <wp:effectExtent l="0" t="0" r="0" b="0"/>
+            <wp:docPr id="47" name="Imagem 47"/>
+            <wp:cNvGraphicFramePr>
+              <a:graphicFrameLocks xmlns:a="http://schemas.openxmlformats.org/drawingml/2006/main" noChangeAspect="1"/>
+            </wp:cNvGraphicFramePr>
+            <a:graphic xmlns:a="http://schemas.openxmlformats.org/drawingml/2006/main">
+              <a:graphicData uri="http://schemas.openxmlformats.org/drawingml/2006/picture">
+                <pic:pic xmlns:pic="http://schemas.openxmlformats.org/drawingml/2006/picture">
+                  <pic:nvPicPr>
+                    <pic:cNvPr id="0" name="Picture 1"/>
+                    <pic:cNvPicPr>
+                      <a:picLocks noChangeAspect="1" noChangeArrowheads="1"/>
+                    </pic:cNvPicPr>
+                  </pic:nvPicPr>
+                  <pic:blipFill>
+                    <a:blip r:embed="rId112">
+                      <a:extLst>
+                        <a:ext uri="{28A0092B-C50C-407E-A947-70E740481C1C}">
+                          <a14:useLocalDpi xmlns:a14="http://schemas.microsoft.com/office/drawing/2010/main" val="0"/>
+                        </a:ext>
+                      </a:extLst>
+                    </a:blip>
+                    <a:srcRect/>
+                    <a:stretch>
+                      <a:fillRect/>
+                    </a:stretch>
+                  </pic:blipFill>
+                  <pic:spPr bwMode="auto">
+                    <a:xfrm>
+                      <a:off x="0" y="0"/>
+                      <a:ext cx="3894450" cy="2174638"/>
+                    </a:xfrm>
+                    <a:prstGeom prst="rect">
+                      <a:avLst/>
+                    </a:prstGeom>
+                    <a:noFill/>
+                    <a:ln>
+                      <a:noFill/>
+                    </a:ln>
+                  </pic:spPr>
+                </pic:pic>
+              </a:graphicData>
+            </a:graphic>
+          </wp:inline>
+        </w:drawing>
+      </w:r>
+    </w:p>
+    <w:p>
+      <w:pPr>
+        <w:jc w:val="both"/>
+        <w:rPr>
+          <w:sz w:val="20"/>
+        </w:rPr>
+      </w:pPr>
+      <w:r>
+        <w:rPr>
+          <w:sz w:val="20"/>
+        </w:rPr>
+        <w:t xml:space="preserve">Figura </w:t>
+      </w:r>
+      <w:r>
+        <w:rPr>
+          <w:sz w:val="20"/>
+        </w:rPr>
+        <w:t>1</w:t>
+      </w:r>
+      <w:r>
+        <w:rPr>
+          <w:sz w:val="20"/>
+        </w:rPr>
+        <w:t xml:space="preserve">: </w:t>
+      </w:r>
+      <w:r>
+        <w:rPr>
+          <w:sz w:val="20"/>
+        </w:rPr>
+        <w:t>Caixa de Seleção Variáveis Dinâmicas</w:t>
+      </w:r>
+    </w:p>
+    <w:p>
+      <w:pPr>
+        <w:jc w:val="both"/>
+        <w:rPr>
+          <w:sz w:val="20"/>
+        </w:rPr>
+      </w:pPr>
+    </w:p>
+    <w:p>
+      <w:pPr>
+        <w:jc w:val="both"/>
+      </w:pPr>
+      <w:r>
+        <w:t>Após a seleção a lista de anos a serem selecionados aparecerá:</w:t>
+      </w:r>
+    </w:p>
+    <w:p>
+      <w:pPr>
+        <w:jc w:val="both"/>
+        <w:rPr>
+          <w:sz w:val="20"/>
+        </w:rPr>
+      </w:pPr>
+      <w:r>
+        <w:rPr>
+          <w:noProof/>
+          <w:sz w:val="20"/>
+          <w:lang w:eastAsia="pt-BR"/>
+        </w:rPr>
+        <w:drawing>
+          <wp:inline distT="0" distB="0" distL="0" distR="0">
+            <wp:extent cx="4144208" cy="4457700"/>
+            <wp:effectExtent l="0" t="0" r="8890" b="0"/>
+            <wp:docPr id="48" name="Imagem 48"/>
+            <wp:cNvGraphicFramePr>
+              <a:graphicFrameLocks xmlns:a="http://schemas.openxmlformats.org/drawingml/2006/main" noChangeAspect="1"/>
+            </wp:cNvGraphicFramePr>
+            <a:graphic xmlns:a="http://schemas.openxmlformats.org/drawingml/2006/main">
+              <a:graphicData uri="http://schemas.openxmlformats.org/drawingml/2006/picture">
+                <pic:pic xmlns:pic="http://schemas.openxmlformats.org/drawingml/2006/picture">
+                  <pic:nvPicPr>
+                    <pic:cNvPr id="0" name="Picture 2"/>
+                    <pic:cNvPicPr>
+                      <a:picLocks noChangeAspect="1" noChangeArrowheads="1"/>
+                    </pic:cNvPicPr>
+                  </pic:nvPicPr>
+                  <pic:blipFill>
+                    <a:blip r:embed="rId113">
+                      <a:extLst>
+                        <a:ext uri="{28A0092B-C50C-407E-A947-70E740481C1C}">
+                          <a14:useLocalDpi xmlns:a14="http://schemas.microsoft.com/office/drawing/2010/main" val="0"/>
+                        </a:ext>
+                      </a:extLst>
+                    </a:blip>
+                    <a:srcRect/>
+                    <a:stretch>
+                      <a:fillRect/>
+                    </a:stretch>
+                  </pic:blipFill>
+                  <pic:spPr bwMode="auto">
+                    <a:xfrm>
+                      <a:off x="0" y="0"/>
+                      <a:ext cx="4148434" cy="4462246"/>
+                    </a:xfrm>
+                    <a:prstGeom prst="rect">
+                      <a:avLst/>
+                    </a:prstGeom>
+                    <a:noFill/>
+                    <a:ln>
+                      <a:noFill/>
+                    </a:ln>
+                  </pic:spPr>
+                </pic:pic>
+              </a:graphicData>
+            </a:graphic>
+          </wp:inline>
+        </w:drawing>
+      </w:r>
+    </w:p>
+    <w:p>
+      <w:pPr>
+        <w:jc w:val="both"/>
+        <w:rPr>
+          <w:sz w:val="20"/>
+        </w:rPr>
+      </w:pPr>
+      <w:r>
+        <w:rPr>
+          <w:sz w:val="20"/>
+        </w:rPr>
+        <w:t xml:space="preserve"> </w:t>
+      </w:r>
+      <w:r>
+        <w:rPr>
+          <w:sz w:val="20"/>
+        </w:rPr>
+        <w:t xml:space="preserve">Figura </w:t>
+      </w:r>
+      <w:r>
+        <w:rPr>
+          <w:sz w:val="20"/>
+        </w:rPr>
+        <w:t>2</w:t>
+      </w:r>
+      <w:r>
+        <w:rPr>
+          <w:sz w:val="20"/>
+        </w:rPr>
+        <w:t xml:space="preserve">: </w:t>
+      </w:r>
+      <w:r>
+        <w:rPr>
+          <w:sz w:val="20"/>
+        </w:rPr>
+        <w:t>Variáveis Dinâmicas – Seleção</w:t>
+      </w:r>
+    </w:p>
+    <w:p>
+      <w:pPr>
+        <w:jc w:val="both"/>
+        <w:rPr>
+          <w:sz w:val="20"/>
+        </w:rPr>
+      </w:pPr>
+    </w:p>
+    <w:p>
+      <w:pPr>
+        <w:jc w:val="both"/>
+      </w:pPr>
+      <w:r>
+        <w:t>Selecio</w:t>
+      </w:r>
+      <w:r>
+        <w:t>ne os anos de atualização e clique em Selecionar. Uma confirmação aparecerá na tela:</w:t>
+      </w:r>
+    </w:p>
+    <w:p>
+      <w:pPr>
+        <w:jc w:val="both"/>
+      </w:pPr>
+      <w:r>
+        <w:rPr>
+          <w:noProof/>
+          <w:lang w:eastAsia="pt-BR"/>
+        </w:rPr>
+        <w:lastRenderedPageBreak/>
+        <w:drawing>
+          <wp:inline distT="0" distB="0" distL="0" distR="0">
+            <wp:extent cx="2038350" cy="3248025"/>
+            <wp:effectExtent l="0" t="0" r="0" b="9525"/>
+            <wp:docPr id="49" name="Imagem 49"/>
+            <wp:cNvGraphicFramePr>
+              <a:graphicFrameLocks xmlns:a="http://schemas.openxmlformats.org/drawingml/2006/main" noChangeAspect="1"/>
+            </wp:cNvGraphicFramePr>
+            <a:graphic xmlns:a="http://schemas.openxmlformats.org/drawingml/2006/main">
+              <a:graphicData uri="http://schemas.openxmlformats.org/drawingml/2006/picture">
+                <pic:pic xmlns:pic="http://schemas.openxmlformats.org/drawingml/2006/picture">
+                  <pic:nvPicPr>
+                    <pic:cNvPr id="0" name="Picture 3"/>
+                    <pic:cNvPicPr>
+                      <a:picLocks noChangeAspect="1" noChangeArrowheads="1"/>
+                    </pic:cNvPicPr>
+                  </pic:nvPicPr>
+                  <pic:blipFill>
+                    <a:blip r:embed="rId114">
+                      <a:extLst>
+                        <a:ext uri="{28A0092B-C50C-407E-A947-70E740481C1C}">
+                          <a14:useLocalDpi xmlns:a14="http://schemas.microsoft.com/office/drawing/2010/main" val="0"/>
+                        </a:ext>
+                      </a:extLst>
+                    </a:blip>
+                    <a:srcRect/>
+                    <a:stretch>
+                      <a:fillRect/>
+                    </a:stretch>
+                  </pic:blipFill>
+                  <pic:spPr bwMode="auto">
+                    <a:xfrm>
+                      <a:off x="0" y="0"/>
+                      <a:ext cx="2038350" cy="3248025"/>
+                    </a:xfrm>
+                    <a:prstGeom prst="rect">
+                      <a:avLst/>
+                    </a:prstGeom>
+                    <a:noFill/>
+                    <a:ln>
+                      <a:noFill/>
+                    </a:ln>
+                  </pic:spPr>
+                </pic:pic>
+              </a:graphicData>
+            </a:graphic>
+          </wp:inline>
+        </w:drawing>
+      </w:r>
+    </w:p>
+    <w:p>
+      <w:pPr>
+        <w:jc w:val="both"/>
+        <w:rPr>
+          <w:sz w:val="20"/>
+        </w:rPr>
+      </w:pPr>
+      <w:r>
+        <w:rPr>
+          <w:sz w:val="20"/>
+        </w:rPr>
+        <w:t xml:space="preserve">Figura </w:t>
+      </w:r>
+      <w:r>
+        <w:rPr>
+          <w:sz w:val="20"/>
+        </w:rPr>
+        <w:t>3</w:t>
+      </w:r>
+      <w:r>
+        <w:rPr>
+          <w:sz w:val="20"/>
+        </w:rPr>
+        <w:t xml:space="preserve">: </w:t>
+      </w:r>
+      <w:r>
+        <w:rPr>
+          <w:sz w:val="20"/>
+        </w:rPr>
+        <w:t>Variáveis Dinâmicas – Confirmação</w:t>
+      </w:r>
+    </w:p>
+    <w:p>
+      <w:pPr>
+        <w:jc w:val="both"/>
+        <w:rPr>
+          <w:sz w:val="20"/>
+        </w:rPr>
+      </w:pPr>
+    </w:p>
+    <w:p>
+      <w:pPr>
+        <w:rPr>
+          <w:b/>
+          <w:sz w:val="24"/>
+          <w:szCs w:val="24"/>
+        </w:rPr>
+      </w:pPr>
+      <w:r>
+        <w:rPr>
+          <w:b/>
+          <w:sz w:val="24"/>
+          <w:szCs w:val="24"/>
+        </w:rPr>
+        <w:t xml:space="preserve">Cenários </w:t>
+      </w:r>
+    </w:p>
+    <w:p>
+      <w:pPr>
+        <w:jc w:val="both"/>
+      </w:pPr>
+      <w:r>
+        <w:t>Para criar um cenário é necessário selecionar a caixa de seleção Cenários:</w:t>
+      </w:r>
+    </w:p>
+    <w:p>
+      <w:pPr>
+        <w:jc w:val="both"/>
+      </w:pPr>
+    </w:p>
+    <w:p>
+      <w:pPr>
+        <w:jc w:val="both"/>
+      </w:pPr>
+      <w:r>
+        <w:rPr>
+          <w:noProof/>
+          <w:lang w:eastAsia="pt-BR"/>
+        </w:rPr>
+        <w:drawing>
+          <wp:inline distT="0" distB="0" distL="0" distR="0">
+            <wp:extent cx="4056038" cy="2286000"/>
+            <wp:effectExtent l="0" t="0" r="1905" b="0"/>
+            <wp:docPr id="53" name="Imagem 53"/>
+            <wp:cNvGraphicFramePr>
+              <a:graphicFrameLocks xmlns:a="http://schemas.openxmlformats.org/drawingml/2006/main" noChangeAspect="1"/>
+            </wp:cNvGraphicFramePr>
+            <a:graphic xmlns:a="http://schemas.openxmlformats.org/drawingml/2006/main">
+              <a:graphicData uri="http://schemas.openxmlformats.org/drawingml/2006/picture">
+                <pic:pic xmlns:pic="http://schemas.openxmlformats.org/drawingml/2006/picture">
+                  <pic:nvPicPr>
+                    <pic:cNvPr id="0" name="Picture 4"/>
+                    <pic:cNvPicPr>
+                      <a:picLocks noChangeAspect="1" noChangeArrowheads="1"/>
+                    </pic:cNvPicPr>
+                  </pic:nvPicPr>
+                  <pic:blipFill>
+                    <a:blip r:embed="rId115">
+                      <a:extLst>
+                        <a:ext uri="{28A0092B-C50C-407E-A947-70E740481C1C}">
+                          <a14:useLocalDpi xmlns:a14="http://schemas.microsoft.com/office/drawing/2010/main" val="0"/>
+                        </a:ext>
+                      </a:extLst>
+                    </a:blip>
+                    <a:srcRect/>
+                    <a:stretch>
+                      <a:fillRect/>
+                    </a:stretch>
+                  </pic:blipFill>
+                  <pic:spPr bwMode="auto">
+                    <a:xfrm>
+                      <a:off x="0" y="0"/>
+                      <a:ext cx="4066033" cy="2291633"/>
+                    </a:xfrm>
+                    <a:prstGeom prst="rect">
+                      <a:avLst/>
+                    </a:prstGeom>
+                    <a:noFill/>
+                    <a:ln>
+                      <a:noFill/>
+                    </a:ln>
+                  </pic:spPr>
+                </pic:pic>
+              </a:graphicData>
+            </a:graphic>
+          </wp:inline>
+        </w:drawing>
+      </w:r>
+    </w:p>
+    <w:p>
+      <w:pPr>
+        <w:jc w:val="both"/>
+        <w:rPr>
+          <w:sz w:val="20"/>
+        </w:rPr>
+      </w:pPr>
+      <w:r>
+        <w:rPr>
+          <w:sz w:val="20"/>
+        </w:rPr>
+        <w:t xml:space="preserve">Figura </w:t>
+      </w:r>
+      <w:r>
+        <w:rPr>
+          <w:sz w:val="20"/>
+        </w:rPr>
+        <w:t>1</w:t>
+      </w:r>
+      <w:r>
+        <w:rPr>
+          <w:sz w:val="20"/>
+        </w:rPr>
+        <w:t xml:space="preserve">: </w:t>
+      </w:r>
+      <w:r>
+        <w:rPr>
+          <w:sz w:val="20"/>
+        </w:rPr>
+        <w:t>Caixa de Seleção Variáveis Dinâmicas</w:t>
+      </w:r>
+    </w:p>
+    <w:p>
+      <w:pPr>
+        <w:jc w:val="both"/>
+        <w:rPr>
+          <w:sz w:val="20"/>
+        </w:rPr>
+      </w:pPr>
+    </w:p>
+    <w:p>
+      <w:pPr>
+        <w:jc w:val="both"/>
+      </w:pPr>
+      <w:r>
+        <w:t xml:space="preserve">Após a seleção </w:t>
+      </w:r>
+      <w:r>
+        <w:t>o formulário para a criação do cenário aparecerá</w:t>
+      </w:r>
+      <w:r>
+        <w:t>:</w:t>
+      </w:r>
+    </w:p>
+    <w:p>
+      <w:pPr>
+        <w:jc w:val="both"/>
+        <w:rPr>
+          <w:sz w:val="20"/>
+        </w:rPr>
+      </w:pPr>
+      <w:r>
+        <w:rPr>
+          <w:noProof/>
+          <w:sz w:val="20"/>
+          <w:lang w:eastAsia="pt-BR"/>
+        </w:rPr>
+        <w:lastRenderedPageBreak/>
+        <w:drawing>
+          <wp:inline distT="0" distB="0" distL="0" distR="0">
+            <wp:extent cx="3286125" cy="4086225"/>
+            <wp:effectExtent l="0" t="0" r="9525" b="9525"/>
+            <wp:docPr id="54" name="Imagem 54"/>
+            <wp:cNvGraphicFramePr>
+              <a:graphicFrameLocks xmlns:a="http://schemas.openxmlformats.org/drawingml/2006/main" noChangeAspect="1"/>
+            </wp:cNvGraphicFramePr>
+            <a:graphic xmlns:a="http://schemas.openxmlformats.org/drawingml/2006/main">
+              <a:graphicData uri="http://schemas.openxmlformats.org/drawingml/2006/picture">
+                <pic:pic xmlns:pic="http://schemas.openxmlformats.org/drawingml/2006/picture">
+                  <pic:nvPicPr>
+                    <pic:cNvPr id="0" name="Picture 5"/>
+                    <pic:cNvPicPr>
+                      <a:picLocks noChangeAspect="1" noChangeArrowheads="1"/>
+                    </pic:cNvPicPr>
+                  </pic:nvPicPr>
+                  <pic:blipFill>
+                    <a:blip r:embed="rId116">
+                      <a:extLst>
+                        <a:ext uri="{28A0092B-C50C-407E-A947-70E740481C1C}">
+                          <a14:useLocalDpi xmlns:a14="http://schemas.microsoft.com/office/drawing/2010/main" val="0"/>
+                        </a:ext>
+                      </a:extLst>
+                    </a:blip>
+                    <a:srcRect/>
+                    <a:stretch>
+                      <a:fillRect/>
+                    </a:stretch>
+                  </pic:blipFill>
+                  <pic:spPr bwMode="auto">
+                    <a:xfrm>
+                      <a:off x="0" y="0"/>
+                      <a:ext cx="3286125" cy="4086225"/>
+                    </a:xfrm>
+                    <a:prstGeom prst="rect">
+                      <a:avLst/>
+                    </a:prstGeom>
+                    <a:noFill/>
+                    <a:ln>
+                      <a:noFill/>
+                    </a:ln>
+                  </pic:spPr>
+                </pic:pic>
+              </a:graphicData>
+            </a:graphic>
+          </wp:inline>
+        </w:drawing>
+      </w:r>
+    </w:p>
+    <w:p>
+      <w:pPr>
+        <w:jc w:val="both"/>
+        <w:rPr>
+          <w:sz w:val="20"/>
+        </w:rPr>
+      </w:pPr>
+      <w:r>
+        <w:rPr>
+          <w:sz w:val="20"/>
+        </w:rPr>
+        <w:t xml:space="preserve"> </w:t>
+      </w:r>
+      <w:r>
+        <w:rPr>
+          <w:sz w:val="20"/>
+        </w:rPr>
+        <w:t xml:space="preserve">Figura </w:t>
+      </w:r>
+      <w:r>
+        <w:rPr>
+          <w:sz w:val="20"/>
+        </w:rPr>
+        <w:t>2</w:t>
+      </w:r>
+      <w:r>
+        <w:rPr>
+          <w:sz w:val="20"/>
+        </w:rPr>
+        <w:t xml:space="preserve">: </w:t>
+      </w:r>
+      <w:r>
+        <w:rPr>
+          <w:sz w:val="20"/>
+        </w:rPr>
+        <w:t>Cenários</w:t>
+      </w:r>
+      <w:r>
+        <w:rPr>
+          <w:sz w:val="20"/>
+        </w:rPr>
+        <w:t xml:space="preserve"> – </w:t>
+      </w:r>
+      <w:r>
+        <w:rPr>
+          <w:sz w:val="20"/>
+        </w:rPr>
+        <w:t>Formulário de criação</w:t>
+      </w:r>
+    </w:p>
+    <w:p>
+      <w:pPr>
+        <w:jc w:val="both"/>
+        <w:rPr>
+          <w:sz w:val="20"/>
+        </w:rPr>
+      </w:pPr>
+    </w:p>
+    <w:p>
+      <w:pPr>
+        <w:jc w:val="both"/>
+      </w:pPr>
+      <w:r>
+        <w:t>Após preencher o ano de início do cenário e o nome do mesmo, os dados estarão prontos para a geração do arquivo.</w:t>
+      </w:r>
+    </w:p>
+    <w:p>
+      <w:pPr>
+        <w:jc w:val="both"/>
+      </w:pPr>
+    </w:p>
+    <w:p>
+      <w:pPr>
+        <w:jc w:val="both"/>
       </w:pPr>
     </w:p>
     <w:sectPr>
@@ -13603,7 +14495,7 @@
   <w:abstractNum w:abstractNumId="0" w15:restartNumberingAfterBreak="0">
     <w:nsid w:val="24440363"/>
     <w:multiLevelType w:val="hybridMultilevel"/>
-    <w:tmpl w:val="D9F63D16"/>
+    <w:tmpl w:val="4ECC4900"/>
     <w:lvl w:ilvl="0" w:tplc="0416000F">
       <w:start w:val="1"/>
       <w:numFmt w:val="decimal"/>
@@ -14314,6 +15206,119 @@
     </w:lvl>
   </w:abstractNum>
   <w:abstractNum w:abstractNumId="7" w15:restartNumberingAfterBreak="0">
+    <w:nsid w:val="59FB4579"/>
+    <w:multiLevelType w:val="hybridMultilevel"/>
+    <w:tmpl w:val="4ECC4900"/>
+    <w:lvl w:ilvl="0" w:tplc="0416000F">
+      <w:start w:val="1"/>
+      <w:numFmt w:val="decimal"/>
+      <w:lvlText w:val="%1."/>
+      <w:lvlJc w:val="left"/>
+      <w:pPr>
+        <w:ind w:left="720" w:hanging="360"/>
+      </w:pPr>
+      <w:rPr>
+        <w:rFonts w:hint="default"/>
+      </w:rPr>
+    </w:lvl>
+    <w:lvl w:ilvl="1" w:tplc="04160003" w:tentative="1">
+      <w:start w:val="1"/>
+      <w:numFmt w:val="bullet"/>
+      <w:lvlText w:val="o"/>
+      <w:lvlJc w:val="left"/>
+      <w:pPr>
+        <w:ind w:left="1440" w:hanging="360"/>
+      </w:pPr>
+      <w:rPr>
+        <w:rFonts w:ascii="Courier New" w:hAnsi="Courier New" w:cs="Courier New" w:hint="default"/>
+      </w:rPr>
+    </w:lvl>
+    <w:lvl w:ilvl="2" w:tplc="04160005" w:tentative="1">
+      <w:start w:val="1"/>
+      <w:numFmt w:val="bullet"/>
+      <w:lvlText w:val=""/>
+      <w:lvlJc w:val="left"/>
+      <w:pPr>
+        <w:ind w:left="2160" w:hanging="360"/>
+      </w:pPr>
+      <w:rPr>
+        <w:rFonts w:ascii="Wingdings" w:hAnsi="Wingdings" w:hint="default"/>
+      </w:rPr>
+    </w:lvl>
+    <w:lvl w:ilvl="3" w:tplc="04160001" w:tentative="1">
+      <w:start w:val="1"/>
+      <w:numFmt w:val="bullet"/>
+      <w:lvlText w:val=""/>
+      <w:lvlJc w:val="left"/>
+      <w:pPr>
+        <w:ind w:left="2880" w:hanging="360"/>
+      </w:pPr>
+      <w:rPr>
+        <w:rFonts w:ascii="Symbol" w:hAnsi="Symbol" w:hint="default"/>
+      </w:rPr>
+    </w:lvl>
+    <w:lvl w:ilvl="4" w:tplc="04160003" w:tentative="1">
+      <w:start w:val="1"/>
+      <w:numFmt w:val="bullet"/>
+      <w:lvlText w:val="o"/>
+      <w:lvlJc w:val="left"/>
+      <w:pPr>
+        <w:ind w:left="3600" w:hanging="360"/>
+      </w:pPr>
+      <w:rPr>
+        <w:rFonts w:ascii="Courier New" w:hAnsi="Courier New" w:cs="Courier New" w:hint="default"/>
+      </w:rPr>
+    </w:lvl>
+    <w:lvl w:ilvl="5" w:tplc="04160005" w:tentative="1">
+      <w:start w:val="1"/>
+      <w:numFmt w:val="bullet"/>
+      <w:lvlText w:val=""/>
+      <w:lvlJc w:val="left"/>
+      <w:pPr>
+        <w:ind w:left="4320" w:hanging="360"/>
+      </w:pPr>
+      <w:rPr>
+        <w:rFonts w:ascii="Wingdings" w:hAnsi="Wingdings" w:hint="default"/>
+      </w:rPr>
+    </w:lvl>
+    <w:lvl w:ilvl="6" w:tplc="04160001" w:tentative="1">
+      <w:start w:val="1"/>
+      <w:numFmt w:val="bullet"/>
+      <w:lvlText w:val=""/>
+      <w:lvlJc w:val="left"/>
+      <w:pPr>
+        <w:ind w:left="5040" w:hanging="360"/>
+      </w:pPr>
+      <w:rPr>
+        <w:rFonts w:ascii="Symbol" w:hAnsi="Symbol" w:hint="default"/>
+      </w:rPr>
+    </w:lvl>
+    <w:lvl w:ilvl="7" w:tplc="04160003" w:tentative="1">
+      <w:start w:val="1"/>
+      <w:numFmt w:val="bullet"/>
+      <w:lvlText w:val="o"/>
+      <w:lvlJc w:val="left"/>
+      <w:pPr>
+        <w:ind w:left="5760" w:hanging="360"/>
+      </w:pPr>
+      <w:rPr>
+        <w:rFonts w:ascii="Courier New" w:hAnsi="Courier New" w:cs="Courier New" w:hint="default"/>
+      </w:rPr>
+    </w:lvl>
+    <w:lvl w:ilvl="8" w:tplc="04160005" w:tentative="1">
+      <w:start w:val="1"/>
+      <w:numFmt w:val="bullet"/>
+      <w:lvlText w:val=""/>
+      <w:lvlJc w:val="left"/>
+      <w:pPr>
+        <w:ind w:left="6480" w:hanging="360"/>
+      </w:pPr>
+      <w:rPr>
+        <w:rFonts w:ascii="Wingdings" w:hAnsi="Wingdings" w:hint="default"/>
+      </w:rPr>
+    </w:lvl>
+  </w:abstractNum>
+  <w:abstractNum w:abstractNumId="8" w15:restartNumberingAfterBreak="0">
     <w:nsid w:val="669A6ECB"/>
     <w:multiLevelType w:val="hybridMultilevel"/>
     <w:tmpl w:val="5F3881C6"/>
@@ -14399,7 +15404,7 @@
       </w:pPr>
     </w:lvl>
   </w:abstractNum>
-  <w:abstractNum w:abstractNumId="8" w15:restartNumberingAfterBreak="0">
+  <w:abstractNum w:abstractNumId="9" w15:restartNumberingAfterBreak="0">
     <w:nsid w:val="6C2925C5"/>
     <w:multiLevelType w:val="hybridMultilevel"/>
     <w:tmpl w:val="D9F63D16"/>
@@ -14522,7 +15527,7 @@
     <w:abstractNumId w:val="3"/>
   </w:num>
   <w:num w:numId="4">
-    <w:abstractNumId w:val="8"/>
+    <w:abstractNumId w:val="9"/>
   </w:num>
   <w:num w:numId="5">
     <w:abstractNumId w:val="1"/>
@@ -14534,10 +15539,13 @@
     <w:abstractNumId w:val="5"/>
   </w:num>
   <w:num w:numId="8">
-    <w:abstractNumId w:val="7"/>
+    <w:abstractNumId w:val="8"/>
   </w:num>
   <w:num w:numId="9">
     <w:abstractNumId w:val="0"/>
+  </w:num>
+  <w:num w:numId="10">
+    <w:abstractNumId w:val="7"/>
   </w:num>
 </w:numbering>
 </file>

</xml_diff>

<commit_message>
New printscreen of the new model Change on the output theme name according to the implementation
</commit_message>
<xml_diff>
--- a/Project1/Resources/Ajuda.docx
+++ b/Project1/Resources/Ajuda.docx
@@ -10,23 +10,13 @@
           <w:szCs w:val="24"/>
         </w:rPr>
       </w:pPr>
-      <w:proofErr w:type="spellStart"/>
       <w:r>
         <w:rPr>
           <w:b/>
           <w:sz w:val="24"/>
           <w:szCs w:val="24"/>
         </w:rPr>
-        <w:t>LuccME</w:t>
-      </w:r>
-      <w:proofErr w:type="spellEnd"/>
-      <w:r>
-        <w:rPr>
-          <w:b/>
-          <w:sz w:val="24"/>
-          <w:szCs w:val="24"/>
-        </w:rPr>
-        <w:t xml:space="preserve"> - Gerenciador de Modelos </w:t>
+        <w:t xml:space="preserve">LuccME - Gerenciador de Modelos </w:t>
       </w:r>
     </w:p>
     <w:p>
@@ -676,10 +666,10 @@
         </w:rPr>
         <w:lastRenderedPageBreak/>
         <w:drawing>
-          <wp:inline distT="0" distB="0" distL="0" distR="0" wp14:anchorId="2C97B4AB" wp14:editId="2BB325E8">
-            <wp:extent cx="5400040" cy="5194935"/>
-            <wp:effectExtent l="0" t="0" r="0" b="5715"/>
-            <wp:docPr id="7" name="Imagem 7"/>
+          <wp:inline distT="0" distB="0" distL="0" distR="0">
+            <wp:extent cx="5400675" cy="5124450"/>
+            <wp:effectExtent l="0" t="0" r="9525" b="0"/>
+            <wp:docPr id="5" name="Imagem 5"/>
             <wp:cNvGraphicFramePr>
               <a:graphicFrameLocks xmlns:a="http://schemas.openxmlformats.org/drawingml/2006/main" noChangeAspect="1"/>
             </wp:cNvGraphicFramePr>
@@ -687,23 +677,36 @@
               <a:graphicData uri="http://schemas.openxmlformats.org/drawingml/2006/picture">
                 <pic:pic xmlns:pic="http://schemas.openxmlformats.org/drawingml/2006/picture">
                   <pic:nvPicPr>
-                    <pic:cNvPr id="1" name=""/>
-                    <pic:cNvPicPr/>
+                    <pic:cNvPr id="0" name="Picture 1"/>
+                    <pic:cNvPicPr>
+                      <a:picLocks noChangeAspect="1" noChangeArrowheads="1"/>
+                    </pic:cNvPicPr>
                   </pic:nvPicPr>
                   <pic:blipFill>
-                    <a:blip r:embed="rId10"/>
+                    <a:blip r:embed="rId10">
+                      <a:extLst>
+                        <a:ext uri="{28A0092B-C50C-407E-A947-70E740481C1C}">
+                          <a14:useLocalDpi xmlns:a14="http://schemas.microsoft.com/office/drawing/2010/main" val="0"/>
+                        </a:ext>
+                      </a:extLst>
+                    </a:blip>
+                    <a:srcRect/>
                     <a:stretch>
                       <a:fillRect/>
                     </a:stretch>
                   </pic:blipFill>
-                  <pic:spPr>
+                  <pic:spPr bwMode="auto">
                     <a:xfrm>
                       <a:off x="0" y="0"/>
-                      <a:ext cx="5400040" cy="5194935"/>
+                      <a:ext cx="5400675" cy="5124450"/>
                     </a:xfrm>
                     <a:prstGeom prst="rect">
                       <a:avLst/>
                     </a:prstGeom>
+                    <a:noFill/>
+                    <a:ln>
+                      <a:noFill/>
+                    </a:ln>
                   </pic:spPr>
                 </pic:pic>
               </a:graphicData>
@@ -2704,15 +2707,7 @@
         <w:jc w:val="both"/>
       </w:pPr>
       <w:r>
-        <w:t xml:space="preserve">Os detalhes dos componentes podem ser encontrados nos manuais disponíveis sobre o </w:t>
-      </w:r>
-      <w:proofErr w:type="spellStart"/>
-      <w:r>
-        <w:t>LuccME</w:t>
-      </w:r>
-      <w:proofErr w:type="spellEnd"/>
-      <w:r>
-        <w:t>.</w:t>
+        <w:t>Os detalhes dos componentes podem ser encontrados nos manuais disponíveis sobre o LuccME.</w:t>
       </w:r>
     </w:p>
     <w:p>
@@ -3927,15 +3922,7 @@
         <w:jc w:val="both"/>
       </w:pPr>
       <w:r>
-        <w:t xml:space="preserve">Os detalhes dos componentes podem ser encontrados nos manuais disponíveis sobre o </w:t>
-      </w:r>
-      <w:proofErr w:type="spellStart"/>
-      <w:r>
-        <w:t>LuccME</w:t>
-      </w:r>
-      <w:proofErr w:type="spellEnd"/>
-      <w:r>
-        <w:t>.</w:t>
+        <w:t>Os detalhes dos componentes podem ser encontrados nos manuais disponíveis sobre o LuccME.</w:t>
       </w:r>
     </w:p>
     <w:p>
@@ -9343,15 +9330,7 @@
         <w:jc w:val="both"/>
       </w:pPr>
       <w:r>
-        <w:t xml:space="preserve">Os detalhes dos componentes podem ser encontrados nos manuais disponíveis sobre o </w:t>
-      </w:r>
-      <w:proofErr w:type="spellStart"/>
-      <w:r>
-        <w:t>LuccME</w:t>
-      </w:r>
-      <w:proofErr w:type="spellEnd"/>
-      <w:r>
-        <w:t>.</w:t>
+        <w:t>Os detalhes dos componentes podem ser encontrados nos manuais disponíveis sobre o LuccME.</w:t>
       </w:r>
     </w:p>
     <w:p>
@@ -12612,18 +12591,8 @@
           <w:sz w:val="24"/>
           <w:szCs w:val="24"/>
         </w:rPr>
-        <w:t xml:space="preserve">Abrindo um Modelo </w:t>
-      </w:r>
-      <w:proofErr w:type="spellStart"/>
-      <w:r>
-        <w:rPr>
-          <w:b/>
-          <w:sz w:val="24"/>
-          <w:szCs w:val="24"/>
-        </w:rPr>
-        <w:t>LuccME</w:t>
-      </w:r>
-      <w:proofErr w:type="spellEnd"/>
+        <w:t>Abrindo um Modelo LuccME</w:t>
+      </w:r>
     </w:p>
     <w:p>
       <w:pPr>
@@ -13687,15 +13656,7 @@
         <w:jc w:val="both"/>
       </w:pPr>
       <w:r>
-        <w:t xml:space="preserve">Para maiores informações sobre os recursos avançados do </w:t>
-      </w:r>
-      <w:proofErr w:type="spellStart"/>
-      <w:r>
-        <w:t>LuccME</w:t>
-      </w:r>
-      <w:proofErr w:type="spellEnd"/>
-      <w:r>
-        <w:t>, utilize o manual Guia do Usuário.</w:t>
+        <w:t>Para maiores informações sobre os recursos avançados do LuccME, utilize o manual Guia do Usuário.</w:t>
       </w:r>
     </w:p>
     <w:p>
@@ -13749,8 +13710,6 @@
       <w:r>
         <w:t>enários</w:t>
       </w:r>
-      <w:bookmarkStart w:id="0" w:name="_GoBack"/>
-      <w:bookmarkEnd w:id="0"/>
     </w:p>
     <w:p>
       <w:pPr>
@@ -14472,13 +14431,94 @@
     </w:p>
     <w:p>
       <w:pPr>
-        <w:jc w:val="both"/>
-      </w:pPr>
-    </w:p>
-    <w:p>
-      <w:pPr>
-        <w:jc w:val="both"/>
-      </w:pPr>
+        <w:rPr>
+          <w:b/>
+          <w:sz w:val="24"/>
+          <w:szCs w:val="24"/>
+        </w:rPr>
+      </w:pPr>
+    </w:p>
+    <w:p>
+      <w:pPr>
+        <w:rPr>
+          <w:b/>
+          <w:sz w:val="24"/>
+          <w:szCs w:val="24"/>
+        </w:rPr>
+      </w:pPr>
+      <w:r>
+        <w:rPr>
+          <w:b/>
+          <w:sz w:val="24"/>
+          <w:szCs w:val="24"/>
+        </w:rPr>
+        <w:t>Validação/Calibração</w:t>
+      </w:r>
+    </w:p>
+    <w:p>
+      <w:r>
+        <w:rPr>
+          <w:b/>
+          <w:sz w:val="24"/>
+          <w:szCs w:val="24"/>
+        </w:rPr>
+        <w:t xml:space="preserve"> </w:t>
+      </w:r>
+      <w:r>
+        <w:t>Para realizar uma validação ou calibração</w:t>
+      </w:r>
+      <w:bookmarkStart w:id="0" w:name="_GoBack"/>
+      <w:bookmarkEnd w:id="0"/>
+      <w:r>
+        <w:t>:</w:t>
+      </w:r>
+    </w:p>
+    <w:p>
+      <w:pPr>
+        <w:jc w:val="both"/>
+      </w:pPr>
+      <w:r>
+        <w:rPr>
+          <w:noProof/>
+          <w:lang w:eastAsia="pt-BR"/>
+        </w:rPr>
+        <w:lastRenderedPageBreak/>
+        <w:drawing>
+          <wp:inline distT="0" distB="0" distL="0" distR="0" wp14:anchorId="6D055F5D" wp14:editId="53683F8C">
+            <wp:extent cx="5400040" cy="5125085"/>
+            <wp:effectExtent l="0" t="0" r="0" b="0"/>
+            <wp:docPr id="7" name="Imagem 7"/>
+            <wp:cNvGraphicFramePr>
+              <a:graphicFrameLocks xmlns:a="http://schemas.openxmlformats.org/drawingml/2006/main" noChangeAspect="1"/>
+            </wp:cNvGraphicFramePr>
+            <a:graphic xmlns:a="http://schemas.openxmlformats.org/drawingml/2006/main">
+              <a:graphicData uri="http://schemas.openxmlformats.org/drawingml/2006/picture">
+                <pic:pic xmlns:pic="http://schemas.openxmlformats.org/drawingml/2006/picture">
+                  <pic:nvPicPr>
+                    <pic:cNvPr id="1" name=""/>
+                    <pic:cNvPicPr/>
+                  </pic:nvPicPr>
+                  <pic:blipFill>
+                    <a:blip r:embed="rId117"/>
+                    <a:stretch>
+                      <a:fillRect/>
+                    </a:stretch>
+                  </pic:blipFill>
+                  <pic:spPr>
+                    <a:xfrm>
+                      <a:off x="0" y="0"/>
+                      <a:ext cx="5400040" cy="5125085"/>
+                    </a:xfrm>
+                    <a:prstGeom prst="rect">
+                      <a:avLst/>
+                    </a:prstGeom>
+                  </pic:spPr>
+                </pic:pic>
+              </a:graphicData>
+            </a:graphic>
+          </wp:inline>
+        </w:drawing>
+      </w:r>
     </w:p>
     <w:sectPr>
       <w:pgSz w:w="11906" w:h="16838"/>

</xml_diff>

<commit_message>
Added Validation Updated the help files Changes on parameters checks (for closing porpouse) Changes on the default values (easy ones, considering the previous values)
</commit_message>
<xml_diff>
--- a/Project1/Resources/Ajuda.docx
+++ b/Project1/Resources/Ajuda.docx
@@ -11065,113 +11065,65 @@
         <w:jc w:val="center"/>
         <w:rPr>
           <w:sz w:val="20"/>
-        </w:rPr>
-      </w:pPr>
-      <w:r>
-        <w:rPr>
-          <w:sz w:val="20"/>
-        </w:rPr>
-        <w:t xml:space="preserve">Figura 4: </w:t>
-      </w:r>
-      <w:proofErr w:type="spellStart"/>
-      <w:r>
-        <w:rPr>
-          <w:sz w:val="20"/>
-        </w:rPr>
-        <w:t>Allocation</w:t>
-      </w:r>
-      <w:proofErr w:type="spellEnd"/>
-      <w:r>
-        <w:rPr>
-          <w:sz w:val="20"/>
-        </w:rPr>
-        <w:t xml:space="preserve"> </w:t>
-      </w:r>
-      <w:proofErr w:type="spellStart"/>
-      <w:r>
-        <w:rPr>
-          <w:sz w:val="20"/>
-        </w:rPr>
-        <w:t>Clue</w:t>
-      </w:r>
-      <w:proofErr w:type="spellEnd"/>
-      <w:r>
-        <w:rPr>
-          <w:sz w:val="20"/>
-        </w:rPr>
-        <w:t xml:space="preserve"> </w:t>
-      </w:r>
-      <w:proofErr w:type="spellStart"/>
-      <w:r>
-        <w:rPr>
-          <w:sz w:val="20"/>
+          <w:lang w:val="en-US"/>
+        </w:rPr>
+      </w:pPr>
+      <w:proofErr w:type="spellStart"/>
+      <w:r>
+        <w:rPr>
+          <w:sz w:val="20"/>
+          <w:lang w:val="en-US"/>
+        </w:rPr>
+        <w:t>Figura</w:t>
+      </w:r>
+      <w:proofErr w:type="spellEnd"/>
+      <w:r>
+        <w:rPr>
+          <w:sz w:val="20"/>
+          <w:lang w:val="en-US"/>
+        </w:rPr>
+        <w:t xml:space="preserve"> 4: Allocation Clue Like</w:t>
+      </w:r>
+    </w:p>
+    <w:p>
+      <w:pPr>
+        <w:jc w:val="both"/>
+        <w:rPr>
+          <w:lang w:val="en-US"/>
+        </w:rPr>
+      </w:pPr>
+    </w:p>
+    <w:p>
+      <w:pPr>
+        <w:jc w:val="both"/>
+        <w:rPr>
+          <w:b/>
+          <w:lang w:val="en-US"/>
+        </w:rPr>
+      </w:pPr>
+      <w:r>
+        <w:rPr>
+          <w:b/>
+          <w:lang w:val="en-US"/>
+        </w:rPr>
+        <w:t xml:space="preserve">Allocation Clue </w:t>
+      </w:r>
+      <w:proofErr w:type="gramStart"/>
+      <w:r>
+        <w:rPr>
+          <w:b/>
+          <w:lang w:val="en-US"/>
         </w:rPr>
         <w:t>Like</w:t>
       </w:r>
-      <w:proofErr w:type="spellEnd"/>
-    </w:p>
-    <w:p>
-      <w:pPr>
-        <w:jc w:val="both"/>
-      </w:pPr>
-    </w:p>
-    <w:p>
-      <w:pPr>
-        <w:jc w:val="both"/>
+      <w:proofErr w:type="gramEnd"/>
+      <w:r>
         <w:rPr>
           <w:b/>
-        </w:rPr>
-      </w:pPr>
-      <w:proofErr w:type="spellStart"/>
-      <w:r>
-        <w:rPr>
-          <w:b/>
-        </w:rPr>
-        <w:t>Allocation</w:t>
-      </w:r>
-      <w:proofErr w:type="spellEnd"/>
-      <w:r>
-        <w:rPr>
-          <w:b/>
-        </w:rPr>
-        <w:t xml:space="preserve"> </w:t>
-      </w:r>
-      <w:proofErr w:type="spellStart"/>
-      <w:r>
-        <w:rPr>
-          <w:b/>
-        </w:rPr>
-        <w:t>Clue</w:t>
-      </w:r>
-      <w:proofErr w:type="spellEnd"/>
-      <w:r>
-        <w:rPr>
-          <w:b/>
-        </w:rPr>
-        <w:t xml:space="preserve"> </w:t>
-      </w:r>
-      <w:proofErr w:type="spellStart"/>
-      <w:r>
-        <w:rPr>
-          <w:b/>
-        </w:rPr>
-        <w:t>Like</w:t>
-      </w:r>
-      <w:proofErr w:type="spellEnd"/>
-      <w:r>
-        <w:rPr>
-          <w:b/>
-        </w:rPr>
-        <w:t xml:space="preserve"> </w:t>
-      </w:r>
-      <w:proofErr w:type="spellStart"/>
-      <w:r>
-        <w:rPr>
-          <w:b/>
-        </w:rPr>
-        <w:t>Saturation</w:t>
-      </w:r>
-      <w:proofErr w:type="spellEnd"/>
+          <w:lang w:val="en-US"/>
+        </w:rPr>
+        <w:t xml:space="preserve"> Saturation</w:t>
+      </w:r>
     </w:p>
     <w:p>
       <w:r>
@@ -14457,18 +14409,11 @@
     </w:p>
     <w:p>
       <w:r>
-        <w:rPr>
-          <w:b/>
-          <w:sz w:val="24"/>
-          <w:szCs w:val="24"/>
-        </w:rPr>
-        <w:t xml:space="preserve"> </w:t>
-      </w:r>
-      <w:r>
         <w:t>Para realizar uma validação ou calibração</w:t>
       </w:r>
-      <w:bookmarkStart w:id="0" w:name="_GoBack"/>
-      <w:bookmarkEnd w:id="0"/>
+      <w:r>
+        <w:t xml:space="preserve"> acesse a aba Validação</w:t>
+      </w:r>
       <w:r>
         <w:t>:</w:t>
       </w:r>
@@ -14520,6 +14465,489 @@
         </w:drawing>
       </w:r>
     </w:p>
+    <w:p>
+      <w:pPr>
+        <w:jc w:val="both"/>
+        <w:rPr>
+          <w:sz w:val="20"/>
+        </w:rPr>
+      </w:pPr>
+      <w:r>
+        <w:rPr>
+          <w:sz w:val="20"/>
+        </w:rPr>
+        <w:t xml:space="preserve">Figura </w:t>
+      </w:r>
+      <w:r>
+        <w:rPr>
+          <w:sz w:val="20"/>
+        </w:rPr>
+        <w:t>1</w:t>
+      </w:r>
+      <w:r>
+        <w:rPr>
+          <w:sz w:val="20"/>
+        </w:rPr>
+        <w:t xml:space="preserve">: </w:t>
+      </w:r>
+      <w:r>
+        <w:rPr>
+          <w:sz w:val="20"/>
+        </w:rPr>
+        <w:t>Janela Validação</w:t>
+      </w:r>
+    </w:p>
+    <w:p/>
+    <w:p>
+      <w:r>
+        <w:t>Nesta versão duas metodologias estão disponíveis:</w:t>
+      </w:r>
+    </w:p>
+    <w:p>
+      <w:pPr>
+        <w:pStyle w:val="PargrafodaLista"/>
+        <w:numPr>
+          <w:ilvl w:val="0"/>
+          <w:numId w:val="11"/>
+        </w:numPr>
+      </w:pPr>
+      <w:r>
+        <w:t>Considerando todo o espaço celular (</w:t>
+      </w:r>
+      <w:proofErr w:type="spellStart"/>
+      <w:r>
+        <w:t>Ext</w:t>
+      </w:r>
+      <w:proofErr w:type="spellEnd"/>
+      <w:r>
+        <w:t>)</w:t>
+      </w:r>
+    </w:p>
+    <w:p>
+      <w:pPr>
+        <w:pStyle w:val="PargrafodaLista"/>
+        <w:numPr>
+          <w:ilvl w:val="0"/>
+          <w:numId w:val="11"/>
+        </w:numPr>
+      </w:pPr>
+      <w:r>
+        <w:t>Considerando apenas as áreas modificadas (</w:t>
+      </w:r>
+      <w:proofErr w:type="spellStart"/>
+      <w:r>
+        <w:t>Dif</w:t>
+      </w:r>
+      <w:proofErr w:type="spellEnd"/>
+      <w:r>
+        <w:t>)</w:t>
+      </w:r>
+    </w:p>
+    <w:p>
+      <w:pPr>
+        <w:jc w:val="both"/>
+      </w:pPr>
+      <w:r>
+        <w:t xml:space="preserve">Para executar uma validação os arquivos do modelo devem ter sido gerados </w:t>
+      </w:r>
+      <w:r>
+        <w:rPr>
+          <w:i/>
+        </w:rPr>
+        <w:t>(Gerar Arquivos)</w:t>
+      </w:r>
+      <w:r>
+        <w:t xml:space="preserve"> e executados </w:t>
+      </w:r>
+      <w:r>
+        <w:rPr>
+          <w:i/>
+        </w:rPr>
+        <w:t>(Rodar Modelos)</w:t>
+      </w:r>
+      <w:r>
+        <w:t xml:space="preserve">. </w:t>
+      </w:r>
+    </w:p>
+    <w:p>
+      <w:pPr>
+        <w:jc w:val="both"/>
+      </w:pPr>
+      <w:r>
+        <w:t>Se os arquivos foram gerados corretamente o botão Validar estará visível, bastand</w:t>
+      </w:r>
+      <w:r>
+        <w:t>o inserir os dados de validação:</w:t>
+      </w:r>
+    </w:p>
+    <w:p>
+      <w:pPr>
+        <w:pStyle w:val="PargrafodaLista"/>
+        <w:numPr>
+          <w:ilvl w:val="0"/>
+          <w:numId w:val="12"/>
+        </w:numPr>
+        <w:jc w:val="both"/>
+      </w:pPr>
+      <w:r>
+        <w:t>Escolha o método de Validação/Calibração</w:t>
+      </w:r>
+      <w:r>
+        <w:t>.</w:t>
+      </w:r>
+    </w:p>
+    <w:p>
+      <w:pPr>
+        <w:pStyle w:val="PargrafodaLista"/>
+        <w:numPr>
+          <w:ilvl w:val="0"/>
+          <w:numId w:val="12"/>
+        </w:numPr>
+        <w:jc w:val="both"/>
+      </w:pPr>
+      <w:r>
+        <w:t>Nome do Tema – Nome do tema de saída do modelo executado</w:t>
+      </w:r>
+      <w:r>
+        <w:t>.</w:t>
+      </w:r>
+    </w:p>
+    <w:p>
+      <w:pPr>
+        <w:pStyle w:val="PargrafodaLista"/>
+        <w:numPr>
+          <w:ilvl w:val="0"/>
+          <w:numId w:val="12"/>
+        </w:numPr>
+        <w:jc w:val="both"/>
+      </w:pPr>
+      <w:r>
+        <w:t xml:space="preserve">Atributo Inicial </w:t>
+      </w:r>
+      <w:r>
+        <w:t xml:space="preserve">– Nome do atributo real inicial, considerado no primeiro ano de simulação </w:t>
+      </w:r>
+      <w:r>
+        <w:rPr>
+          <w:i/>
+        </w:rPr>
+        <w:t>(Ex. desmatamento)</w:t>
+      </w:r>
+      <w:r>
+        <w:t>.</w:t>
+      </w:r>
+    </w:p>
+    <w:p>
+      <w:pPr>
+        <w:pStyle w:val="PargrafodaLista"/>
+        <w:numPr>
+          <w:ilvl w:val="0"/>
+          <w:numId w:val="12"/>
+        </w:numPr>
+        <w:jc w:val="both"/>
+      </w:pPr>
+      <w:r>
+        <w:t xml:space="preserve">% Erro Permitido por Célula – Nível de tolerância de erro a ser considerado por célula </w:t>
+      </w:r>
+      <w:r>
+        <w:rPr>
+          <w:i/>
+        </w:rPr>
+        <w:t>(Ex. 5% - de 0 a 5% de erro é considerada uma célula correta)</w:t>
+      </w:r>
+      <w:r>
+        <w:t>.</w:t>
+      </w:r>
+    </w:p>
+    <w:p>
+      <w:pPr>
+        <w:pStyle w:val="PargrafodaLista"/>
+        <w:numPr>
+          <w:ilvl w:val="0"/>
+          <w:numId w:val="12"/>
+        </w:numPr>
+        <w:jc w:val="both"/>
+      </w:pPr>
+      <w:r>
+        <w:lastRenderedPageBreak/>
+        <w:t xml:space="preserve">Atributo a </w:t>
+      </w:r>
+      <w:proofErr w:type="gramStart"/>
+      <w:r>
+        <w:t>ser Validado</w:t>
+      </w:r>
+      <w:proofErr w:type="gramEnd"/>
+      <w:r>
+        <w:t xml:space="preserve"> </w:t>
+      </w:r>
+      <w:r>
+        <w:t>– Nome do atributo a ser validado</w:t>
+      </w:r>
+      <w:r>
+        <w:t xml:space="preserve"> gerado pela execução do modelo.</w:t>
+      </w:r>
+      <w:r>
+        <w:t xml:space="preserve"> </w:t>
+      </w:r>
+      <w:r>
+        <w:t>Atributo</w:t>
+      </w:r>
+      <w:r>
+        <w:t xml:space="preserve"> selecionado em </w:t>
+      </w:r>
+      <w:r>
+        <w:rPr>
+          <w:i/>
+        </w:rPr>
+        <w:t>Salvar Parâmetros</w:t>
+      </w:r>
+      <w:r>
+        <w:rPr>
+          <w:i/>
+        </w:rPr>
+        <w:t xml:space="preserve"> (Ex. </w:t>
+      </w:r>
+      <w:proofErr w:type="spellStart"/>
+      <w:r>
+        <w:rPr>
+          <w:i/>
+        </w:rPr>
+        <w:t>desmatamento_out</w:t>
+      </w:r>
+      <w:proofErr w:type="spellEnd"/>
+      <w:r>
+        <w:rPr>
+          <w:i/>
+        </w:rPr>
+        <w:t>).</w:t>
+      </w:r>
+    </w:p>
+    <w:p>
+      <w:pPr>
+        <w:pStyle w:val="PargrafodaLista"/>
+        <w:numPr>
+          <w:ilvl w:val="0"/>
+          <w:numId w:val="12"/>
+        </w:numPr>
+        <w:jc w:val="both"/>
+      </w:pPr>
+      <w:r>
+        <w:t>Atributo Real Final – Nome do atributo real final, ano considerado o de validação.</w:t>
+      </w:r>
+    </w:p>
+    <w:p>
+      <w:pPr>
+        <w:pStyle w:val="PargrafodaLista"/>
+        <w:numPr>
+          <w:ilvl w:val="0"/>
+          <w:numId w:val="12"/>
+        </w:numPr>
+        <w:jc w:val="both"/>
+      </w:pPr>
+      <w:r>
+        <w:t xml:space="preserve">Número de Janela – Número de janelas considerado na validação, sendo 1 uma comparação célula a célula e números maiores que 1 um agrupamento de células (Ex. 10, serão feitas </w:t>
+      </w:r>
+      <w:r>
+        <w:t>comparações de 1 janela até 10 janelas).</w:t>
+      </w:r>
+    </w:p>
+    <w:p>
+      <w:pPr>
+        <w:pStyle w:val="PargrafodaLista"/>
+        <w:numPr>
+          <w:ilvl w:val="0"/>
+          <w:numId w:val="12"/>
+        </w:numPr>
+        <w:jc w:val="both"/>
+      </w:pPr>
+      <w:r>
+        <w:t>Salvar no Banco de Dados – Selecione se deseja salvar o mapa das diferenças em cada uma das janelas no banco de dados.</w:t>
+      </w:r>
+    </w:p>
+    <w:p>
+      <w:pPr>
+        <w:pStyle w:val="PargrafodaLista"/>
+        <w:jc w:val="both"/>
+      </w:pPr>
+    </w:p>
+    <w:p>
+      <w:r>
+        <w:rPr>
+          <w:noProof/>
+          <w:lang w:eastAsia="pt-BR"/>
+        </w:rPr>
+        <w:drawing>
+          <wp:inline distT="0" distB="0" distL="0" distR="0">
+            <wp:extent cx="5400675" cy="5124450"/>
+            <wp:effectExtent l="0" t="0" r="9525" b="0"/>
+            <wp:docPr id="27" name="Imagem 27"/>
+            <wp:cNvGraphicFramePr>
+              <a:graphicFrameLocks xmlns:a="http://schemas.openxmlformats.org/drawingml/2006/main" noChangeAspect="1"/>
+            </wp:cNvGraphicFramePr>
+            <a:graphic xmlns:a="http://schemas.openxmlformats.org/drawingml/2006/main">
+              <a:graphicData uri="http://schemas.openxmlformats.org/drawingml/2006/picture">
+                <pic:pic xmlns:pic="http://schemas.openxmlformats.org/drawingml/2006/picture">
+                  <pic:nvPicPr>
+                    <pic:cNvPr id="0" name="Picture 2"/>
+                    <pic:cNvPicPr>
+                      <a:picLocks noChangeAspect="1" noChangeArrowheads="1"/>
+                    </pic:cNvPicPr>
+                  </pic:nvPicPr>
+                  <pic:blipFill>
+                    <a:blip r:embed="rId118">
+                      <a:extLst>
+                        <a:ext uri="{28A0092B-C50C-407E-A947-70E740481C1C}">
+                          <a14:useLocalDpi xmlns:a14="http://schemas.microsoft.com/office/drawing/2010/main" val="0"/>
+                        </a:ext>
+                      </a:extLst>
+                    </a:blip>
+                    <a:srcRect/>
+                    <a:stretch>
+                      <a:fillRect/>
+                    </a:stretch>
+                  </pic:blipFill>
+                  <pic:spPr bwMode="auto">
+                    <a:xfrm>
+                      <a:off x="0" y="0"/>
+                      <a:ext cx="5400675" cy="5124450"/>
+                    </a:xfrm>
+                    <a:prstGeom prst="rect">
+                      <a:avLst/>
+                    </a:prstGeom>
+                    <a:noFill/>
+                    <a:ln>
+                      <a:noFill/>
+                    </a:ln>
+                  </pic:spPr>
+                </pic:pic>
+              </a:graphicData>
+            </a:graphic>
+          </wp:inline>
+        </w:drawing>
+      </w:r>
+    </w:p>
+    <w:p>
+      <w:pPr>
+        <w:jc w:val="both"/>
+      </w:pPr>
+      <w:r>
+        <w:rPr>
+          <w:sz w:val="20"/>
+        </w:rPr>
+        <w:t xml:space="preserve">Figura </w:t>
+      </w:r>
+      <w:r>
+        <w:rPr>
+          <w:sz w:val="20"/>
+        </w:rPr>
+        <w:t>2</w:t>
+      </w:r>
+      <w:r>
+        <w:rPr>
+          <w:sz w:val="20"/>
+        </w:rPr>
+        <w:t xml:space="preserve">: </w:t>
+      </w:r>
+      <w:r>
+        <w:rPr>
+          <w:sz w:val="20"/>
+        </w:rPr>
+        <w:t>Dados para validação</w:t>
+      </w:r>
+    </w:p>
+    <w:p/>
+    <w:p>
+      <w:r>
+        <w:t>Após informar os dados para vali</w:t>
+      </w:r>
+      <w:r>
+        <w:t>dação clique no botão Validar e a janela de validação a parecerá:</w:t>
+      </w:r>
+    </w:p>
+    <w:p>
+      <w:r>
+        <w:rPr>
+          <w:noProof/>
+          <w:lang w:eastAsia="pt-BR"/>
+        </w:rPr>
+        <w:lastRenderedPageBreak/>
+        <w:drawing>
+          <wp:inline distT="0" distB="0" distL="0" distR="0" wp14:anchorId="53A40110" wp14:editId="17F895DE">
+            <wp:extent cx="5400040" cy="4864735"/>
+            <wp:effectExtent l="0" t="0" r="0" b="0"/>
+            <wp:docPr id="50" name="Imagem 50"/>
+            <wp:cNvGraphicFramePr>
+              <a:graphicFrameLocks xmlns:a="http://schemas.openxmlformats.org/drawingml/2006/main" noChangeAspect="1"/>
+            </wp:cNvGraphicFramePr>
+            <a:graphic xmlns:a="http://schemas.openxmlformats.org/drawingml/2006/main">
+              <a:graphicData uri="http://schemas.openxmlformats.org/drawingml/2006/picture">
+                <pic:pic xmlns:pic="http://schemas.openxmlformats.org/drawingml/2006/picture">
+                  <pic:nvPicPr>
+                    <pic:cNvPr id="1" name=""/>
+                    <pic:cNvPicPr/>
+                  </pic:nvPicPr>
+                  <pic:blipFill>
+                    <a:blip r:embed="rId119"/>
+                    <a:stretch>
+                      <a:fillRect/>
+                    </a:stretch>
+                  </pic:blipFill>
+                  <pic:spPr>
+                    <a:xfrm>
+                      <a:off x="0" y="0"/>
+                      <a:ext cx="5400040" cy="4864735"/>
+                    </a:xfrm>
+                    <a:prstGeom prst="rect">
+                      <a:avLst/>
+                    </a:prstGeom>
+                  </pic:spPr>
+                </pic:pic>
+              </a:graphicData>
+            </a:graphic>
+          </wp:inline>
+        </w:drawing>
+      </w:r>
+      <w:bookmarkStart w:id="0" w:name="_GoBack"/>
+      <w:bookmarkEnd w:id="0"/>
+    </w:p>
+    <w:p>
+      <w:pPr>
+        <w:jc w:val="both"/>
+      </w:pPr>
+      <w:r>
+        <w:rPr>
+          <w:sz w:val="20"/>
+        </w:rPr>
+        <w:t xml:space="preserve">Figura </w:t>
+      </w:r>
+      <w:r>
+        <w:rPr>
+          <w:sz w:val="20"/>
+        </w:rPr>
+        <w:t>3</w:t>
+      </w:r>
+      <w:r>
+        <w:rPr>
+          <w:sz w:val="20"/>
+        </w:rPr>
+        <w:t xml:space="preserve">: </w:t>
+      </w:r>
+      <w:r>
+        <w:rPr>
+          <w:sz w:val="20"/>
+        </w:rPr>
+        <w:t>Janela de Validação</w:t>
+      </w:r>
+    </w:p>
+    <w:p/>
+    <w:p/>
+    <w:p/>
+    <w:p/>
+    <w:p>
+      <w:pPr>
+        <w:jc w:val="both"/>
+      </w:pPr>
+    </w:p>
     <w:sectPr>
       <w:pgSz w:w="11906" w:h="16838"/>
       <w:pgMar w:top="1417" w:right="1701" w:bottom="1417" w:left="1701" w:header="708" w:footer="708" w:gutter="0"/>
@@ -15047,6 +15475,92 @@
     </w:lvl>
   </w:abstractNum>
   <w:abstractNum w:abstractNumId="5" w15:restartNumberingAfterBreak="0">
+    <w:nsid w:val="49410991"/>
+    <w:multiLevelType w:val="hybridMultilevel"/>
+    <w:tmpl w:val="5ED8F1D4"/>
+    <w:lvl w:ilvl="0" w:tplc="0416000F">
+      <w:start w:val="1"/>
+      <w:numFmt w:val="decimal"/>
+      <w:lvlText w:val="%1."/>
+      <w:lvlJc w:val="left"/>
+      <w:pPr>
+        <w:ind w:left="720" w:hanging="360"/>
+      </w:pPr>
+    </w:lvl>
+    <w:lvl w:ilvl="1" w:tplc="04160019" w:tentative="1">
+      <w:start w:val="1"/>
+      <w:numFmt w:val="lowerLetter"/>
+      <w:lvlText w:val="%2."/>
+      <w:lvlJc w:val="left"/>
+      <w:pPr>
+        <w:ind w:left="1440" w:hanging="360"/>
+      </w:pPr>
+    </w:lvl>
+    <w:lvl w:ilvl="2" w:tplc="0416001B" w:tentative="1">
+      <w:start w:val="1"/>
+      <w:numFmt w:val="lowerRoman"/>
+      <w:lvlText w:val="%3."/>
+      <w:lvlJc w:val="right"/>
+      <w:pPr>
+        <w:ind w:left="2160" w:hanging="180"/>
+      </w:pPr>
+    </w:lvl>
+    <w:lvl w:ilvl="3" w:tplc="0416000F" w:tentative="1">
+      <w:start w:val="1"/>
+      <w:numFmt w:val="decimal"/>
+      <w:lvlText w:val="%4."/>
+      <w:lvlJc w:val="left"/>
+      <w:pPr>
+        <w:ind w:left="2880" w:hanging="360"/>
+      </w:pPr>
+    </w:lvl>
+    <w:lvl w:ilvl="4" w:tplc="04160019" w:tentative="1">
+      <w:start w:val="1"/>
+      <w:numFmt w:val="lowerLetter"/>
+      <w:lvlText w:val="%5."/>
+      <w:lvlJc w:val="left"/>
+      <w:pPr>
+        <w:ind w:left="3600" w:hanging="360"/>
+      </w:pPr>
+    </w:lvl>
+    <w:lvl w:ilvl="5" w:tplc="0416001B" w:tentative="1">
+      <w:start w:val="1"/>
+      <w:numFmt w:val="lowerRoman"/>
+      <w:lvlText w:val="%6."/>
+      <w:lvlJc w:val="right"/>
+      <w:pPr>
+        <w:ind w:left="4320" w:hanging="180"/>
+      </w:pPr>
+    </w:lvl>
+    <w:lvl w:ilvl="6" w:tplc="0416000F" w:tentative="1">
+      <w:start w:val="1"/>
+      <w:numFmt w:val="decimal"/>
+      <w:lvlText w:val="%7."/>
+      <w:lvlJc w:val="left"/>
+      <w:pPr>
+        <w:ind w:left="5040" w:hanging="360"/>
+      </w:pPr>
+    </w:lvl>
+    <w:lvl w:ilvl="7" w:tplc="04160019" w:tentative="1">
+      <w:start w:val="1"/>
+      <w:numFmt w:val="lowerLetter"/>
+      <w:lvlText w:val="%8."/>
+      <w:lvlJc w:val="left"/>
+      <w:pPr>
+        <w:ind w:left="5760" w:hanging="360"/>
+      </w:pPr>
+    </w:lvl>
+    <w:lvl w:ilvl="8" w:tplc="0416001B" w:tentative="1">
+      <w:start w:val="1"/>
+      <w:numFmt w:val="lowerRoman"/>
+      <w:lvlText w:val="%9."/>
+      <w:lvlJc w:val="right"/>
+      <w:pPr>
+        <w:ind w:left="6480" w:hanging="180"/>
+      </w:pPr>
+    </w:lvl>
+  </w:abstractNum>
+  <w:abstractNum w:abstractNumId="6" w15:restartNumberingAfterBreak="0">
     <w:nsid w:val="4A3D547B"/>
     <w:multiLevelType w:val="hybridMultilevel"/>
     <w:tmpl w:val="97C4A07E"/>
@@ -15132,7 +15646,7 @@
       </w:pPr>
     </w:lvl>
   </w:abstractNum>
-  <w:abstractNum w:abstractNumId="6" w15:restartNumberingAfterBreak="0">
+  <w:abstractNum w:abstractNumId="7" w15:restartNumberingAfterBreak="0">
     <w:nsid w:val="51EF0CD8"/>
     <w:multiLevelType w:val="hybridMultilevel"/>
     <w:tmpl w:val="F77049D2"/>
@@ -15245,7 +15759,7 @@
       </w:rPr>
     </w:lvl>
   </w:abstractNum>
-  <w:abstractNum w:abstractNumId="7" w15:restartNumberingAfterBreak="0">
+  <w:abstractNum w:abstractNumId="8" w15:restartNumberingAfterBreak="0">
     <w:nsid w:val="59FB4579"/>
     <w:multiLevelType w:val="hybridMultilevel"/>
     <w:tmpl w:val="4ECC4900"/>
@@ -15358,7 +15872,7 @@
       </w:rPr>
     </w:lvl>
   </w:abstractNum>
-  <w:abstractNum w:abstractNumId="8" w15:restartNumberingAfterBreak="0">
+  <w:abstractNum w:abstractNumId="9" w15:restartNumberingAfterBreak="0">
     <w:nsid w:val="669A6ECB"/>
     <w:multiLevelType w:val="hybridMultilevel"/>
     <w:tmpl w:val="5F3881C6"/>
@@ -15444,7 +15958,7 @@
       </w:pPr>
     </w:lvl>
   </w:abstractNum>
-  <w:abstractNum w:abstractNumId="9" w15:restartNumberingAfterBreak="0">
+  <w:abstractNum w:abstractNumId="10" w15:restartNumberingAfterBreak="0">
     <w:nsid w:val="6C2925C5"/>
     <w:multiLevelType w:val="hybridMultilevel"/>
     <w:tmpl w:val="D9F63D16"/>
@@ -15557,17 +16071,103 @@
       </w:rPr>
     </w:lvl>
   </w:abstractNum>
+  <w:abstractNum w:abstractNumId="11" w15:restartNumberingAfterBreak="0">
+    <w:nsid w:val="70844B26"/>
+    <w:multiLevelType w:val="hybridMultilevel"/>
+    <w:tmpl w:val="7EC2437C"/>
+    <w:lvl w:ilvl="0" w:tplc="0416000F">
+      <w:start w:val="1"/>
+      <w:numFmt w:val="decimal"/>
+      <w:lvlText w:val="%1."/>
+      <w:lvlJc w:val="left"/>
+      <w:pPr>
+        <w:ind w:left="720" w:hanging="360"/>
+      </w:pPr>
+    </w:lvl>
+    <w:lvl w:ilvl="1" w:tplc="04160019" w:tentative="1">
+      <w:start w:val="1"/>
+      <w:numFmt w:val="lowerLetter"/>
+      <w:lvlText w:val="%2."/>
+      <w:lvlJc w:val="left"/>
+      <w:pPr>
+        <w:ind w:left="1440" w:hanging="360"/>
+      </w:pPr>
+    </w:lvl>
+    <w:lvl w:ilvl="2" w:tplc="0416001B" w:tentative="1">
+      <w:start w:val="1"/>
+      <w:numFmt w:val="lowerRoman"/>
+      <w:lvlText w:val="%3."/>
+      <w:lvlJc w:val="right"/>
+      <w:pPr>
+        <w:ind w:left="2160" w:hanging="180"/>
+      </w:pPr>
+    </w:lvl>
+    <w:lvl w:ilvl="3" w:tplc="0416000F" w:tentative="1">
+      <w:start w:val="1"/>
+      <w:numFmt w:val="decimal"/>
+      <w:lvlText w:val="%4."/>
+      <w:lvlJc w:val="left"/>
+      <w:pPr>
+        <w:ind w:left="2880" w:hanging="360"/>
+      </w:pPr>
+    </w:lvl>
+    <w:lvl w:ilvl="4" w:tplc="04160019" w:tentative="1">
+      <w:start w:val="1"/>
+      <w:numFmt w:val="lowerLetter"/>
+      <w:lvlText w:val="%5."/>
+      <w:lvlJc w:val="left"/>
+      <w:pPr>
+        <w:ind w:left="3600" w:hanging="360"/>
+      </w:pPr>
+    </w:lvl>
+    <w:lvl w:ilvl="5" w:tplc="0416001B" w:tentative="1">
+      <w:start w:val="1"/>
+      <w:numFmt w:val="lowerRoman"/>
+      <w:lvlText w:val="%6."/>
+      <w:lvlJc w:val="right"/>
+      <w:pPr>
+        <w:ind w:left="4320" w:hanging="180"/>
+      </w:pPr>
+    </w:lvl>
+    <w:lvl w:ilvl="6" w:tplc="0416000F" w:tentative="1">
+      <w:start w:val="1"/>
+      <w:numFmt w:val="decimal"/>
+      <w:lvlText w:val="%7."/>
+      <w:lvlJc w:val="left"/>
+      <w:pPr>
+        <w:ind w:left="5040" w:hanging="360"/>
+      </w:pPr>
+    </w:lvl>
+    <w:lvl w:ilvl="7" w:tplc="04160019" w:tentative="1">
+      <w:start w:val="1"/>
+      <w:numFmt w:val="lowerLetter"/>
+      <w:lvlText w:val="%8."/>
+      <w:lvlJc w:val="left"/>
+      <w:pPr>
+        <w:ind w:left="5760" w:hanging="360"/>
+      </w:pPr>
+    </w:lvl>
+    <w:lvl w:ilvl="8" w:tplc="0416001B" w:tentative="1">
+      <w:start w:val="1"/>
+      <w:numFmt w:val="lowerRoman"/>
+      <w:lvlText w:val="%9."/>
+      <w:lvlJc w:val="right"/>
+      <w:pPr>
+        <w:ind w:left="6480" w:hanging="180"/>
+      </w:pPr>
+    </w:lvl>
+  </w:abstractNum>
   <w:num w:numId="1">
     <w:abstractNumId w:val="2"/>
   </w:num>
   <w:num w:numId="2">
-    <w:abstractNumId w:val="6"/>
+    <w:abstractNumId w:val="7"/>
   </w:num>
   <w:num w:numId="3">
     <w:abstractNumId w:val="3"/>
   </w:num>
   <w:num w:numId="4">
-    <w:abstractNumId w:val="9"/>
+    <w:abstractNumId w:val="10"/>
   </w:num>
   <w:num w:numId="5">
     <w:abstractNumId w:val="1"/>
@@ -15576,16 +16176,22 @@
     <w:abstractNumId w:val="4"/>
   </w:num>
   <w:num w:numId="7">
-    <w:abstractNumId w:val="5"/>
+    <w:abstractNumId w:val="6"/>
   </w:num>
   <w:num w:numId="8">
-    <w:abstractNumId w:val="8"/>
+    <w:abstractNumId w:val="9"/>
   </w:num>
   <w:num w:numId="9">
     <w:abstractNumId w:val="0"/>
   </w:num>
   <w:num w:numId="10">
-    <w:abstractNumId w:val="7"/>
+    <w:abstractNumId w:val="8"/>
+  </w:num>
+  <w:num w:numId="11">
+    <w:abstractNumId w:val="11"/>
+  </w:num>
+  <w:num w:numId="12">
+    <w:abstractNumId w:val="5"/>
   </w:num>
 </w:numbering>
 </file>

</xml_diff>